<commit_message>
Update document sequence diagram
</commit_message>
<xml_diff>
--- a/báo cáo.docx
+++ b/báo cáo.docx
@@ -155,7 +155,7 @@
           <w:szCs w:val="28"/>
         </w:rPr>
       </w:pPr>
-      <w:hyperlink r:id="rId6" w:history="1">
+      <w:hyperlink r:id="rId8" w:history="1">
         <w:r>
           <w:rPr>
             <w:rStyle w:val="Hyperlink"/>
@@ -216,7 +216,7 @@
           <w:szCs w:val="28"/>
         </w:rPr>
       </w:pPr>
-      <w:hyperlink r:id="rId7" w:anchor="pivot=aspnet" w:history="1">
+      <w:hyperlink r:id="rId9" w:anchor="pivot=aspnet" w:history="1">
         <w:r>
           <w:rPr>
             <w:rStyle w:val="Hyperlink"/>
@@ -239,6 +239,7 @@
     <w:p>
       <w:pPr>
         <w:pStyle w:val="ListParagraph"/>
+        <w:spacing w:line="360" w:lineRule="auto"/>
         <w:rPr>
           <w:rFonts w:ascii="Times New Roman" w:hAnsi="Times New Roman" w:cs="Times New Roman"/>
           <w:sz w:val="28"/>
@@ -260,7 +261,7 @@
           <w:szCs w:val="28"/>
         </w:rPr>
       </w:pPr>
-      <w:hyperlink r:id="rId8" w:anchor="pivot=aspnet" w:history="1">
+      <w:hyperlink r:id="rId10" w:anchor="pivot=aspnet" w:history="1">
         <w:r>
           <w:rPr>
             <w:rStyle w:val="Hyperlink"/>
@@ -341,7 +342,7 @@
         </w:rPr>
         <w:t xml:space="preserve">Công cụ sử dụng cho việc phát triển dự án: </w:t>
       </w:r>
-      <w:hyperlink r:id="rId9" w:history="1">
+      <w:hyperlink r:id="rId11" w:history="1">
         <w:r>
           <w:rPr>
             <w:rStyle w:val="Hyperlink"/>
@@ -375,7 +376,7 @@
         </w:rPr>
         <w:t xml:space="preserve">Tải về </w:t>
       </w:r>
-      <w:hyperlink r:id="rId10" w:history="1">
+      <w:hyperlink r:id="rId12" w:history="1">
         <w:r>
           <w:rPr>
             <w:rStyle w:val="Hyperlink"/>
@@ -389,24 +390,6 @@
     </w:p>
     <w:p>
       <w:pPr>
-        <w:spacing w:line="360" w:lineRule="auto"/>
-        <w:rPr>
-          <w:rFonts w:ascii="Times New Roman" w:hAnsi="Times New Roman" w:cs="Times New Roman"/>
-          <w:sz w:val="28"/>
-          <w:szCs w:val="28"/>
-        </w:rPr>
-      </w:pPr>
-      <w:r>
-        <w:rPr>
-          <w:rFonts w:ascii="Times New Roman" w:hAnsi="Times New Roman" w:cs="Times New Roman"/>
-          <w:sz w:val="28"/>
-          <w:szCs w:val="28"/>
-        </w:rPr>
-        <w:br w:type="page"/>
-      </w:r>
-    </w:p>
-    <w:p>
-      <w:pPr>
         <w:pStyle w:val="Heading1"/>
         <w:spacing w:line="360" w:lineRule="auto"/>
       </w:pPr>
@@ -482,6 +465,7 @@
     </w:p>
     <w:p>
       <w:pPr>
+        <w:spacing w:line="360" w:lineRule="auto"/>
         <w:rPr>
           <w:rFonts w:ascii="Times New Roman" w:hAnsi="Times New Roman" w:cs="Times New Roman"/>
           <w:sz w:val="28"/>
@@ -508,6 +492,7 @@
     </w:p>
     <w:p>
       <w:pPr>
+        <w:spacing w:line="360" w:lineRule="auto"/>
         <w:rPr>
           <w:rFonts w:ascii="Times New Roman" w:hAnsi="Times New Roman" w:cs="Times New Roman"/>
           <w:sz w:val="28"/>
@@ -523,13 +508,160 @@
         <w:tab/>
         <w:t>Hệ thống website tin tức và quản lý phòng trọ sẽ giúp khắc phục việc đó. Hệ thống cung cấp các thông tin phòng trọ. Chủ trọ có thể đăng bài để tìm người thuê phòng. Người thuê phòng có thể xem các phòng và liên hệ với chủ trọ qua các thông tin được cung cấp trên website. Ngoài ra còn có hệ thống quản lý phòng trọ giành riêng cho chủ trọ.</w:t>
       </w:r>
-      <w:r>
-        <w:rPr>
-          <w:rFonts w:ascii="Times New Roman" w:hAnsi="Times New Roman" w:cs="Times New Roman"/>
-          <w:sz w:val="28"/>
-          <w:szCs w:val="28"/>
-        </w:rPr>
-        <w:t xml:space="preserve"> </w:t>
+    </w:p>
+    <w:p>
+      <w:pPr>
+        <w:spacing w:line="360" w:lineRule="auto"/>
+        <w:rPr>
+          <w:rFonts w:ascii="Times New Roman" w:hAnsi="Times New Roman" w:cs="Times New Roman"/>
+          <w:b/>
+          <w:i/>
+          <w:sz w:val="28"/>
+          <w:szCs w:val="28"/>
+        </w:rPr>
+      </w:pPr>
+      <w:r>
+        <w:rPr>
+          <w:rFonts w:ascii="Times New Roman" w:hAnsi="Times New Roman" w:cs="Times New Roman"/>
+          <w:sz w:val="28"/>
+          <w:szCs w:val="28"/>
+        </w:rPr>
+        <w:tab/>
+      </w:r>
+      <w:r>
+        <w:rPr>
+          <w:rFonts w:ascii="Times New Roman" w:hAnsi="Times New Roman" w:cs="Times New Roman"/>
+          <w:b/>
+          <w:i/>
+          <w:sz w:val="28"/>
+          <w:szCs w:val="28"/>
+        </w:rPr>
+        <w:t>Hệ thống sẽ bao gồm hai phần:</w:t>
+      </w:r>
+    </w:p>
+    <w:p>
+      <w:pPr>
+        <w:pStyle w:val="ListParagraph"/>
+        <w:numPr>
+          <w:ilvl w:val="0"/>
+          <w:numId w:val="17"/>
+        </w:numPr>
+        <w:spacing w:line="360" w:lineRule="auto"/>
+        <w:rPr>
+          <w:rFonts w:ascii="Times New Roman" w:hAnsi="Times New Roman" w:cs="Times New Roman"/>
+          <w:sz w:val="28"/>
+          <w:szCs w:val="28"/>
+        </w:rPr>
+      </w:pPr>
+      <w:r>
+        <w:rPr>
+          <w:rFonts w:ascii="Times New Roman" w:hAnsi="Times New Roman" w:cs="Times New Roman"/>
+          <w:sz w:val="28"/>
+          <w:szCs w:val="28"/>
+        </w:rPr>
+        <w:t>Trang quản trị</w:t>
+      </w:r>
+    </w:p>
+    <w:p>
+      <w:pPr>
+        <w:pStyle w:val="ListParagraph"/>
+        <w:numPr>
+          <w:ilvl w:val="0"/>
+          <w:numId w:val="17"/>
+        </w:numPr>
+        <w:spacing w:line="360" w:lineRule="auto"/>
+        <w:rPr>
+          <w:rFonts w:ascii="Times New Roman" w:hAnsi="Times New Roman" w:cs="Times New Roman"/>
+          <w:sz w:val="28"/>
+          <w:szCs w:val="28"/>
+        </w:rPr>
+      </w:pPr>
+      <w:r>
+        <w:rPr>
+          <w:rFonts w:ascii="Times New Roman" w:hAnsi="Times New Roman" w:cs="Times New Roman"/>
+          <w:sz w:val="28"/>
+          <w:szCs w:val="28"/>
+        </w:rPr>
+        <w:t>Trang người dùng</w:t>
+      </w:r>
+    </w:p>
+    <w:p>
+      <w:pPr>
+        <w:pStyle w:val="Heading4"/>
+        <w:spacing w:line="360" w:lineRule="auto"/>
+      </w:pPr>
+      <w:r>
+        <w:t>2.1.1.1.</w:t>
+      </w:r>
+      <w:r>
+        <w:tab/>
+        <w:t>Trang quản trị</w:t>
+      </w:r>
+    </w:p>
+    <w:p>
+      <w:pPr>
+        <w:spacing w:line="360" w:lineRule="auto"/>
+        <w:rPr>
+          <w:rFonts w:ascii="Times New Roman" w:hAnsi="Times New Roman" w:cs="Times New Roman"/>
+          <w:sz w:val="28"/>
+          <w:szCs w:val="28"/>
+        </w:rPr>
+      </w:pPr>
+      <w:r>
+        <w:rPr>
+          <w:rFonts w:ascii="Times New Roman" w:hAnsi="Times New Roman" w:cs="Times New Roman"/>
+          <w:sz w:val="28"/>
+          <w:szCs w:val="28"/>
+        </w:rPr>
+        <w:tab/>
+        <w:t xml:space="preserve">Chỉ cho phép chủ trọ và quản trị viên được phép vào khu vực quản trị. Chủ trọ được cung cấp giao diện để quản lý khu trọ của mình. Chủ trọ có quyền thêm bớt phòng, cho thuê, dừng cho thuê. Quản trị viên có </w:t>
+      </w:r>
+      <w:r>
+        <w:rPr>
+          <w:rFonts w:ascii="Times New Roman" w:hAnsi="Times New Roman" w:cs="Times New Roman"/>
+          <w:sz w:val="28"/>
+          <w:szCs w:val="28"/>
+        </w:rPr>
+        <w:t>toàn quyền quản lý website như: quản lý thành viên, quản lý bài đăng, quản lý phòng trọ, …</w:t>
+      </w:r>
+    </w:p>
+    <w:p>
+      <w:pPr>
+        <w:pStyle w:val="Heading4"/>
+        <w:spacing w:line="360" w:lineRule="auto"/>
+      </w:pPr>
+      <w:r>
+        <w:t>2.1.1.2.</w:t>
+      </w:r>
+      <w:r>
+        <w:tab/>
+        <w:t>Trang người dùng</w:t>
+      </w:r>
+    </w:p>
+    <w:p>
+      <w:pPr>
+        <w:spacing w:line="360" w:lineRule="auto"/>
+        <w:rPr>
+          <w:rFonts w:ascii="Times New Roman" w:hAnsi="Times New Roman" w:cs="Times New Roman"/>
+          <w:sz w:val="28"/>
+          <w:szCs w:val="28"/>
+        </w:rPr>
+      </w:pPr>
+      <w:r>
+        <w:rPr>
+          <w:rFonts w:ascii="Times New Roman" w:hAnsi="Times New Roman" w:cs="Times New Roman"/>
+          <w:sz w:val="28"/>
+          <w:szCs w:val="28"/>
+        </w:rPr>
+        <w:tab/>
+      </w:r>
+      <w:r>
+        <w:rPr>
+          <w:rFonts w:ascii="Times New Roman" w:hAnsi="Times New Roman" w:cs="Times New Roman"/>
+          <w:sz w:val="28"/>
+          <w:szCs w:val="28"/>
+        </w:rPr>
+        <w:t>Trang dành cho người dùng hiển thị thông tin của các phòng trọ trống, người dùng cũng có thể đăng bài để tìm phòng trọ</w:t>
       </w:r>
     </w:p>
     <w:p>
@@ -537,6 +669,7 @@
         <w:pStyle w:val="Heading2"/>
       </w:pPr>
       <w:r>
+        <w:lastRenderedPageBreak/>
         <w:t>2.2</w:t>
       </w:r>
       <w:r>
@@ -551,27 +684,268 @@
     </w:p>
     <w:p>
       <w:pPr>
-        <w:spacing w:line="360" w:lineRule="auto"/>
-        <w:rPr>
-          <w:rFonts w:ascii="Times New Roman" w:hAnsi="Times New Roman" w:cs="Times New Roman"/>
-          <w:sz w:val="28"/>
-          <w:szCs w:val="28"/>
-        </w:rPr>
-      </w:pPr>
-      <w:r>
-        <w:rPr>
-          <w:rFonts w:ascii="Times New Roman" w:hAnsi="Times New Roman" w:cs="Times New Roman"/>
-          <w:sz w:val="28"/>
-          <w:szCs w:val="28"/>
-        </w:rPr>
-        <w:t>&lt;&lt;TBD&gt;&gt;</w:t>
-      </w:r>
-    </w:p>
-    <w:p>
-      <w:pPr>
         <w:pStyle w:val="Heading3"/>
       </w:pPr>
       <w:r>
+        <w:t>2.2.1.</w:t>
+      </w:r>
+      <w:r>
+        <w:tab/>
+        <w:t>Xác định vai trọ người dùng</w:t>
+      </w:r>
+    </w:p>
+    <w:p>
+      <w:pPr>
+        <w:spacing w:line="360" w:lineRule="auto"/>
+        <w:ind w:firstLine="360"/>
+        <w:rPr>
+          <w:rFonts w:ascii="Times New Roman" w:hAnsi="Times New Roman" w:cs="Times New Roman"/>
+          <w:sz w:val="28"/>
+          <w:szCs w:val="28"/>
+        </w:rPr>
+      </w:pPr>
+      <w:r>
+        <w:rPr>
+          <w:rFonts w:ascii="Times New Roman" w:hAnsi="Times New Roman" w:cs="Times New Roman"/>
+          <w:sz w:val="28"/>
+          <w:szCs w:val="28"/>
+        </w:rPr>
+        <w:t>Hệ thống chia làm 3 nhóm người dùng:</w:t>
+      </w:r>
+    </w:p>
+    <w:p>
+      <w:pPr>
+        <w:pStyle w:val="ListParagraph"/>
+        <w:numPr>
+          <w:ilvl w:val="0"/>
+          <w:numId w:val="16"/>
+        </w:numPr>
+        <w:spacing w:line="360" w:lineRule="auto"/>
+        <w:rPr>
+          <w:rFonts w:ascii="Times New Roman" w:hAnsi="Times New Roman" w:cs="Times New Roman"/>
+          <w:sz w:val="28"/>
+          <w:szCs w:val="28"/>
+        </w:rPr>
+      </w:pPr>
+      <w:r>
+        <w:rPr>
+          <w:rFonts w:ascii="Times New Roman" w:hAnsi="Times New Roman" w:cs="Times New Roman"/>
+          <w:sz w:val="28"/>
+          <w:szCs w:val="28"/>
+        </w:rPr>
+        <w:t>Khách</w:t>
+      </w:r>
+      <w:r>
+        <w:rPr>
+          <w:rFonts w:ascii="Times New Roman" w:hAnsi="Times New Roman" w:cs="Times New Roman"/>
+          <w:sz w:val="28"/>
+          <w:szCs w:val="28"/>
+        </w:rPr>
+        <w:t xml:space="preserve"> truy cập vãng lai</w:t>
+      </w:r>
+    </w:p>
+    <w:p>
+      <w:pPr>
+        <w:pStyle w:val="ListParagraph"/>
+        <w:numPr>
+          <w:ilvl w:val="0"/>
+          <w:numId w:val="16"/>
+        </w:numPr>
+        <w:spacing w:line="360" w:lineRule="auto"/>
+        <w:rPr>
+          <w:rFonts w:ascii="Times New Roman" w:hAnsi="Times New Roman" w:cs="Times New Roman"/>
+          <w:sz w:val="28"/>
+          <w:szCs w:val="28"/>
+        </w:rPr>
+      </w:pPr>
+      <w:r>
+        <w:rPr>
+          <w:rFonts w:ascii="Times New Roman" w:hAnsi="Times New Roman" w:cs="Times New Roman"/>
+          <w:sz w:val="28"/>
+          <w:szCs w:val="28"/>
+        </w:rPr>
+        <w:t>Thành viên</w:t>
+      </w:r>
+    </w:p>
+    <w:p>
+      <w:pPr>
+        <w:pStyle w:val="ListParagraph"/>
+        <w:numPr>
+          <w:ilvl w:val="0"/>
+          <w:numId w:val="16"/>
+        </w:numPr>
+        <w:spacing w:line="360" w:lineRule="auto"/>
+        <w:rPr>
+          <w:rFonts w:ascii="Times New Roman" w:hAnsi="Times New Roman" w:cs="Times New Roman"/>
+          <w:sz w:val="28"/>
+          <w:szCs w:val="28"/>
+        </w:rPr>
+      </w:pPr>
+      <w:r>
+        <w:rPr>
+          <w:rFonts w:ascii="Times New Roman" w:hAnsi="Times New Roman" w:cs="Times New Roman"/>
+          <w:sz w:val="28"/>
+          <w:szCs w:val="28"/>
+        </w:rPr>
+        <w:t>Chủ trọ</w:t>
+      </w:r>
+    </w:p>
+    <w:p>
+      <w:pPr>
+        <w:pStyle w:val="ListParagraph"/>
+        <w:numPr>
+          <w:ilvl w:val="0"/>
+          <w:numId w:val="16"/>
+        </w:numPr>
+        <w:spacing w:line="360" w:lineRule="auto"/>
+        <w:rPr>
+          <w:rFonts w:ascii="Times New Roman" w:hAnsi="Times New Roman" w:cs="Times New Roman"/>
+          <w:sz w:val="28"/>
+          <w:szCs w:val="28"/>
+        </w:rPr>
+      </w:pPr>
+      <w:r>
+        <w:rPr>
+          <w:rFonts w:ascii="Times New Roman" w:hAnsi="Times New Roman" w:cs="Times New Roman"/>
+          <w:sz w:val="28"/>
+          <w:szCs w:val="28"/>
+        </w:rPr>
+        <w:t>Quản trị viên</w:t>
+      </w:r>
+    </w:p>
+    <w:p>
+      <w:pPr>
+        <w:spacing w:line="360" w:lineRule="auto"/>
+        <w:ind w:firstLine="360"/>
+        <w:rPr>
+          <w:rFonts w:ascii="Times New Roman" w:hAnsi="Times New Roman" w:cs="Times New Roman"/>
+          <w:sz w:val="28"/>
+          <w:szCs w:val="28"/>
+        </w:rPr>
+      </w:pPr>
+      <w:r>
+        <w:rPr>
+          <w:rFonts w:ascii="Times New Roman" w:hAnsi="Times New Roman" w:cs="Times New Roman"/>
+          <w:sz w:val="28"/>
+          <w:szCs w:val="28"/>
+        </w:rPr>
+        <w:t>Mô tả nhóm người dùng:</w:t>
+      </w:r>
+    </w:p>
+    <w:p>
+      <w:pPr>
+        <w:pStyle w:val="ListParagraph"/>
+        <w:numPr>
+          <w:ilvl w:val="0"/>
+          <w:numId w:val="16"/>
+        </w:numPr>
+        <w:spacing w:line="360" w:lineRule="auto"/>
+        <w:rPr>
+          <w:rFonts w:ascii="Times New Roman" w:hAnsi="Times New Roman" w:cs="Times New Roman"/>
+          <w:sz w:val="28"/>
+          <w:szCs w:val="28"/>
+        </w:rPr>
+      </w:pPr>
+      <w:r>
+        <w:rPr>
+          <w:rFonts w:ascii="Times New Roman" w:hAnsi="Times New Roman" w:cs="Times New Roman"/>
+          <w:sz w:val="28"/>
+          <w:szCs w:val="28"/>
+        </w:rPr>
+        <w:t>Khách truy cập vãng lai:</w:t>
+      </w:r>
+      <w:r>
+        <w:rPr>
+          <w:rFonts w:ascii="Times New Roman" w:hAnsi="Times New Roman" w:cs="Times New Roman"/>
+          <w:sz w:val="28"/>
+          <w:szCs w:val="28"/>
+        </w:rPr>
+        <w:tab/>
+        <w:t xml:space="preserve"> những người truy cập trang web và chưa có tài khoản</w:t>
+      </w:r>
+    </w:p>
+    <w:p>
+      <w:pPr>
+        <w:pStyle w:val="ListParagraph"/>
+        <w:numPr>
+          <w:ilvl w:val="0"/>
+          <w:numId w:val="16"/>
+        </w:numPr>
+        <w:spacing w:line="360" w:lineRule="auto"/>
+        <w:rPr>
+          <w:rFonts w:ascii="Times New Roman" w:hAnsi="Times New Roman" w:cs="Times New Roman"/>
+          <w:sz w:val="28"/>
+          <w:szCs w:val="28"/>
+        </w:rPr>
+      </w:pPr>
+      <w:r>
+        <w:rPr>
+          <w:rFonts w:ascii="Times New Roman" w:hAnsi="Times New Roman" w:cs="Times New Roman"/>
+          <w:sz w:val="28"/>
+          <w:szCs w:val="28"/>
+        </w:rPr>
+        <w:t>Thành viên: những người đăng ký tài khoản website, những người có nhu cầu tìm phòng trọ</w:t>
+      </w:r>
+    </w:p>
+    <w:p>
+      <w:pPr>
+        <w:pStyle w:val="ListParagraph"/>
+        <w:numPr>
+          <w:ilvl w:val="0"/>
+          <w:numId w:val="16"/>
+        </w:numPr>
+        <w:spacing w:line="360" w:lineRule="auto"/>
+        <w:rPr>
+          <w:rFonts w:ascii="Times New Roman" w:hAnsi="Times New Roman" w:cs="Times New Roman"/>
+          <w:sz w:val="28"/>
+          <w:szCs w:val="28"/>
+        </w:rPr>
+      </w:pPr>
+      <w:r>
+        <w:rPr>
+          <w:rFonts w:ascii="Times New Roman" w:hAnsi="Times New Roman" w:cs="Times New Roman"/>
+          <w:sz w:val="28"/>
+          <w:szCs w:val="28"/>
+        </w:rPr>
+        <w:t>Chủ trọ: Những người có phòng cho thuê, có thể đăng nhập vào khu vực quản trị và được dùng một số chức năng quản lý phòng trọ</w:t>
+      </w:r>
+    </w:p>
+    <w:p>
+      <w:pPr>
+        <w:pStyle w:val="ListParagraph"/>
+        <w:numPr>
+          <w:ilvl w:val="0"/>
+          <w:numId w:val="16"/>
+        </w:numPr>
+        <w:spacing w:line="360" w:lineRule="auto"/>
+        <w:rPr>
+          <w:rFonts w:ascii="Times New Roman" w:hAnsi="Times New Roman" w:cs="Times New Roman"/>
+          <w:sz w:val="28"/>
+          <w:szCs w:val="28"/>
+        </w:rPr>
+      </w:pPr>
+      <w:r>
+        <w:rPr>
+          <w:rFonts w:ascii="Times New Roman" w:hAnsi="Times New Roman" w:cs="Times New Roman"/>
+          <w:sz w:val="28"/>
+          <w:szCs w:val="28"/>
+        </w:rPr>
+        <w:t xml:space="preserve">Quản trị viên: Là người quản lý trang web và được truy cập vào tất cả các chức năng của hệ thống </w:t>
+      </w:r>
+    </w:p>
+    <w:p>
+      <w:pPr>
+        <w:spacing w:line="360" w:lineRule="auto"/>
+      </w:pPr>
+      <w:r>
+        <w:tab/>
+      </w:r>
+    </w:p>
+    <w:p>
+      <w:pPr>
+        <w:pStyle w:val="Heading3"/>
+      </w:pPr>
+      <w:r>
         <w:t>2.2.1</w:t>
       </w:r>
       <w:r>
@@ -596,7 +970,351 @@
           <w:sz w:val="28"/>
           <w:szCs w:val="28"/>
         </w:rPr>
-        <w:t>&lt;&lt;TBD&gt;&gt;</w:t>
+        <w:t>2.2.2.1.</w:t>
+      </w:r>
+      <w:r>
+        <w:rPr>
+          <w:rFonts w:ascii="Times New Roman" w:hAnsi="Times New Roman" w:cs="Times New Roman"/>
+          <w:sz w:val="28"/>
+          <w:szCs w:val="28"/>
+        </w:rPr>
+        <w:tab/>
+        <w:t>Khách truy cập vãng lai</w:t>
+      </w:r>
+    </w:p>
+    <w:p>
+      <w:pPr>
+        <w:pStyle w:val="ListParagraph"/>
+        <w:numPr>
+          <w:ilvl w:val="0"/>
+          <w:numId w:val="21"/>
+        </w:numPr>
+        <w:spacing w:line="360" w:lineRule="auto"/>
+        <w:rPr>
+          <w:rFonts w:ascii="Times New Roman" w:hAnsi="Times New Roman" w:cs="Times New Roman"/>
+          <w:sz w:val="28"/>
+          <w:szCs w:val="28"/>
+        </w:rPr>
+      </w:pPr>
+      <w:r>
+        <w:rPr>
+          <w:rFonts w:ascii="Times New Roman" w:hAnsi="Times New Roman" w:cs="Times New Roman"/>
+          <w:sz w:val="28"/>
+          <w:szCs w:val="28"/>
+        </w:rPr>
+        <w:t>Đăng ký tài khoản</w:t>
+      </w:r>
+    </w:p>
+    <w:p>
+      <w:pPr>
+        <w:pStyle w:val="ListParagraph"/>
+        <w:numPr>
+          <w:ilvl w:val="0"/>
+          <w:numId w:val="21"/>
+        </w:numPr>
+        <w:spacing w:line="360" w:lineRule="auto"/>
+        <w:rPr>
+          <w:rFonts w:ascii="Times New Roman" w:hAnsi="Times New Roman" w:cs="Times New Roman"/>
+          <w:sz w:val="28"/>
+          <w:szCs w:val="28"/>
+        </w:rPr>
+      </w:pPr>
+      <w:r>
+        <w:rPr>
+          <w:rFonts w:ascii="Times New Roman" w:hAnsi="Times New Roman" w:cs="Times New Roman"/>
+          <w:sz w:val="28"/>
+          <w:szCs w:val="28"/>
+        </w:rPr>
+        <w:t>Xem bài đăng</w:t>
+      </w:r>
+    </w:p>
+    <w:p>
+      <w:pPr>
+        <w:spacing w:line="360" w:lineRule="auto"/>
+        <w:rPr>
+          <w:rFonts w:ascii="Times New Roman" w:hAnsi="Times New Roman" w:cs="Times New Roman"/>
+          <w:sz w:val="28"/>
+          <w:szCs w:val="28"/>
+        </w:rPr>
+      </w:pPr>
+      <w:r>
+        <w:rPr>
+          <w:rFonts w:ascii="Times New Roman" w:hAnsi="Times New Roman" w:cs="Times New Roman"/>
+          <w:sz w:val="28"/>
+          <w:szCs w:val="28"/>
+        </w:rPr>
+        <w:t>2.2.2.2.</w:t>
+      </w:r>
+      <w:r>
+        <w:rPr>
+          <w:rFonts w:ascii="Times New Roman" w:hAnsi="Times New Roman" w:cs="Times New Roman"/>
+          <w:sz w:val="28"/>
+          <w:szCs w:val="28"/>
+        </w:rPr>
+        <w:tab/>
+        <w:t>Thành viên</w:t>
+      </w:r>
+    </w:p>
+    <w:p>
+      <w:pPr>
+        <w:pStyle w:val="ListParagraph"/>
+        <w:numPr>
+          <w:ilvl w:val="0"/>
+          <w:numId w:val="19"/>
+        </w:numPr>
+        <w:spacing w:line="360" w:lineRule="auto"/>
+        <w:rPr>
+          <w:rFonts w:ascii="Times New Roman" w:hAnsi="Times New Roman" w:cs="Times New Roman"/>
+          <w:sz w:val="28"/>
+          <w:szCs w:val="28"/>
+        </w:rPr>
+      </w:pPr>
+      <w:r>
+        <w:rPr>
+          <w:rFonts w:ascii="Times New Roman" w:hAnsi="Times New Roman" w:cs="Times New Roman"/>
+          <w:sz w:val="28"/>
+          <w:szCs w:val="28"/>
+        </w:rPr>
+        <w:t>Đăng nhập, đăng xuất</w:t>
+      </w:r>
+    </w:p>
+    <w:p>
+      <w:pPr>
+        <w:pStyle w:val="ListParagraph"/>
+        <w:numPr>
+          <w:ilvl w:val="0"/>
+          <w:numId w:val="19"/>
+        </w:numPr>
+        <w:spacing w:line="360" w:lineRule="auto"/>
+        <w:rPr>
+          <w:rFonts w:ascii="Times New Roman" w:hAnsi="Times New Roman" w:cs="Times New Roman"/>
+          <w:sz w:val="28"/>
+          <w:szCs w:val="28"/>
+        </w:rPr>
+      </w:pPr>
+      <w:r>
+        <w:rPr>
+          <w:rFonts w:ascii="Times New Roman" w:hAnsi="Times New Roman" w:cs="Times New Roman"/>
+          <w:sz w:val="28"/>
+          <w:szCs w:val="28"/>
+        </w:rPr>
+        <w:t>Xem và thay đổi thông tin cá nhân</w:t>
+      </w:r>
+    </w:p>
+    <w:p>
+      <w:pPr>
+        <w:pStyle w:val="ListParagraph"/>
+        <w:numPr>
+          <w:ilvl w:val="0"/>
+          <w:numId w:val="19"/>
+        </w:numPr>
+        <w:spacing w:line="360" w:lineRule="auto"/>
+        <w:rPr>
+          <w:rFonts w:ascii="Times New Roman" w:hAnsi="Times New Roman" w:cs="Times New Roman"/>
+          <w:sz w:val="28"/>
+          <w:szCs w:val="28"/>
+        </w:rPr>
+      </w:pPr>
+      <w:r>
+        <w:rPr>
+          <w:rFonts w:ascii="Times New Roman" w:hAnsi="Times New Roman" w:cs="Times New Roman"/>
+          <w:sz w:val="28"/>
+          <w:szCs w:val="28"/>
+        </w:rPr>
+        <w:t>Xem bài đăng</w:t>
+      </w:r>
+    </w:p>
+    <w:p>
+      <w:pPr>
+        <w:pStyle w:val="ListParagraph"/>
+        <w:numPr>
+          <w:ilvl w:val="0"/>
+          <w:numId w:val="19"/>
+        </w:numPr>
+        <w:spacing w:line="360" w:lineRule="auto"/>
+        <w:rPr>
+          <w:rFonts w:ascii="Times New Roman" w:hAnsi="Times New Roman" w:cs="Times New Roman"/>
+          <w:sz w:val="28"/>
+          <w:szCs w:val="28"/>
+        </w:rPr>
+      </w:pPr>
+      <w:r>
+        <w:rPr>
+          <w:rFonts w:ascii="Times New Roman" w:hAnsi="Times New Roman" w:cs="Times New Roman"/>
+          <w:sz w:val="28"/>
+          <w:szCs w:val="28"/>
+        </w:rPr>
+        <w:t>Đăng bài</w:t>
+      </w:r>
+    </w:p>
+    <w:p>
+      <w:pPr>
+        <w:spacing w:line="360" w:lineRule="auto"/>
+        <w:rPr>
+          <w:rFonts w:ascii="Times New Roman" w:hAnsi="Times New Roman" w:cs="Times New Roman"/>
+          <w:sz w:val="28"/>
+          <w:szCs w:val="28"/>
+        </w:rPr>
+      </w:pPr>
+      <w:r>
+        <w:rPr>
+          <w:rFonts w:ascii="Times New Roman" w:hAnsi="Times New Roman" w:cs="Times New Roman"/>
+          <w:sz w:val="28"/>
+          <w:szCs w:val="28"/>
+        </w:rPr>
+        <w:lastRenderedPageBreak/>
+        <w:t>2.2.2.3.</w:t>
+      </w:r>
+      <w:r>
+        <w:rPr>
+          <w:rFonts w:ascii="Times New Roman" w:hAnsi="Times New Roman" w:cs="Times New Roman"/>
+          <w:sz w:val="28"/>
+          <w:szCs w:val="28"/>
+        </w:rPr>
+        <w:tab/>
+        <w:t>Chủ trọ</w:t>
+      </w:r>
+    </w:p>
+    <w:p>
+      <w:pPr>
+        <w:pStyle w:val="ListParagraph"/>
+        <w:numPr>
+          <w:ilvl w:val="0"/>
+          <w:numId w:val="20"/>
+        </w:numPr>
+        <w:spacing w:line="360" w:lineRule="auto"/>
+        <w:rPr>
+          <w:rFonts w:ascii="Times New Roman" w:hAnsi="Times New Roman" w:cs="Times New Roman"/>
+          <w:sz w:val="28"/>
+          <w:szCs w:val="28"/>
+        </w:rPr>
+      </w:pPr>
+      <w:r>
+        <w:rPr>
+          <w:rFonts w:ascii="Times New Roman" w:hAnsi="Times New Roman" w:cs="Times New Roman"/>
+          <w:sz w:val="28"/>
+          <w:szCs w:val="28"/>
+        </w:rPr>
+        <w:t>Có quyền như một thành viên</w:t>
+      </w:r>
+    </w:p>
+    <w:p>
+      <w:pPr>
+        <w:pStyle w:val="ListParagraph"/>
+        <w:numPr>
+          <w:ilvl w:val="0"/>
+          <w:numId w:val="20"/>
+        </w:numPr>
+        <w:spacing w:line="360" w:lineRule="auto"/>
+        <w:rPr>
+          <w:rFonts w:ascii="Times New Roman" w:hAnsi="Times New Roman" w:cs="Times New Roman"/>
+          <w:sz w:val="28"/>
+          <w:szCs w:val="28"/>
+        </w:rPr>
+      </w:pPr>
+      <w:r>
+        <w:rPr>
+          <w:rFonts w:ascii="Times New Roman" w:hAnsi="Times New Roman" w:cs="Times New Roman"/>
+          <w:sz w:val="28"/>
+          <w:szCs w:val="28"/>
+        </w:rPr>
+        <w:t>Quản lý phòng trọ</w:t>
+      </w:r>
+    </w:p>
+    <w:p>
+      <w:pPr>
+        <w:spacing w:line="360" w:lineRule="auto"/>
+        <w:rPr>
+          <w:rFonts w:ascii="Times New Roman" w:hAnsi="Times New Roman" w:cs="Times New Roman"/>
+          <w:sz w:val="28"/>
+          <w:szCs w:val="28"/>
+        </w:rPr>
+      </w:pPr>
+      <w:r>
+        <w:rPr>
+          <w:rFonts w:ascii="Times New Roman" w:hAnsi="Times New Roman" w:cs="Times New Roman"/>
+          <w:sz w:val="28"/>
+          <w:szCs w:val="28"/>
+        </w:rPr>
+        <w:t>2.2.2.4.</w:t>
+      </w:r>
+      <w:r>
+        <w:rPr>
+          <w:rFonts w:ascii="Times New Roman" w:hAnsi="Times New Roman" w:cs="Times New Roman"/>
+          <w:sz w:val="28"/>
+          <w:szCs w:val="28"/>
+        </w:rPr>
+        <w:tab/>
+        <w:t>Quản trị viên</w:t>
+      </w:r>
+    </w:p>
+    <w:p>
+      <w:pPr>
+        <w:pStyle w:val="ListParagraph"/>
+        <w:numPr>
+          <w:ilvl w:val="0"/>
+          <w:numId w:val="18"/>
+        </w:numPr>
+        <w:spacing w:line="360" w:lineRule="auto"/>
+        <w:rPr>
+          <w:rFonts w:ascii="Times New Roman" w:hAnsi="Times New Roman" w:cs="Times New Roman"/>
+          <w:sz w:val="28"/>
+          <w:szCs w:val="28"/>
+        </w:rPr>
+      </w:pPr>
+      <w:r>
+        <w:rPr>
+          <w:rFonts w:ascii="Times New Roman" w:hAnsi="Times New Roman" w:cs="Times New Roman"/>
+          <w:sz w:val="28"/>
+          <w:szCs w:val="28"/>
+        </w:rPr>
+        <w:t>Có quyền như một chủ trọ</w:t>
+      </w:r>
+    </w:p>
+    <w:p>
+      <w:pPr>
+        <w:pStyle w:val="ListParagraph"/>
+        <w:numPr>
+          <w:ilvl w:val="0"/>
+          <w:numId w:val="18"/>
+        </w:numPr>
+        <w:spacing w:line="360" w:lineRule="auto"/>
+        <w:rPr>
+          <w:rFonts w:ascii="Times New Roman" w:hAnsi="Times New Roman" w:cs="Times New Roman"/>
+          <w:sz w:val="28"/>
+          <w:szCs w:val="28"/>
+        </w:rPr>
+      </w:pPr>
+      <w:r>
+        <w:rPr>
+          <w:rFonts w:ascii="Times New Roman" w:hAnsi="Times New Roman" w:cs="Times New Roman"/>
+          <w:sz w:val="28"/>
+          <w:szCs w:val="28"/>
+        </w:rPr>
+        <w:t>Quản lý bài đăng</w:t>
+      </w:r>
+    </w:p>
+    <w:p>
+      <w:pPr>
+        <w:pStyle w:val="ListParagraph"/>
+        <w:numPr>
+          <w:ilvl w:val="0"/>
+          <w:numId w:val="18"/>
+        </w:numPr>
+        <w:spacing w:line="360" w:lineRule="auto"/>
+        <w:rPr>
+          <w:rFonts w:ascii="Times New Roman" w:hAnsi="Times New Roman" w:cs="Times New Roman"/>
+          <w:sz w:val="28"/>
+          <w:szCs w:val="28"/>
+        </w:rPr>
+      </w:pPr>
+      <w:r>
+        <w:rPr>
+          <w:rFonts w:ascii="Times New Roman" w:hAnsi="Times New Roman" w:cs="Times New Roman"/>
+          <w:sz w:val="28"/>
+          <w:szCs w:val="28"/>
+        </w:rPr>
+        <w:t xml:space="preserve">Quản lý thành viên </w:t>
       </w:r>
     </w:p>
     <w:p>
@@ -616,23 +1334,319 @@
         <w:t>c năng</w:t>
       </w:r>
     </w:p>
-    <w:p>
-      <w:pPr>
-        <w:spacing w:line="360" w:lineRule="auto"/>
-        <w:rPr>
-          <w:rFonts w:ascii="Times New Roman" w:hAnsi="Times New Roman" w:cs="Times New Roman"/>
-          <w:sz w:val="28"/>
-          <w:szCs w:val="28"/>
-        </w:rPr>
-      </w:pPr>
-      <w:r>
-        <w:rPr>
-          <w:rFonts w:ascii="Times New Roman" w:hAnsi="Times New Roman" w:cs="Times New Roman"/>
-          <w:sz w:val="28"/>
-          <w:szCs w:val="28"/>
-        </w:rPr>
-        <w:t>&lt;&lt;TBD&gt;&gt;</w:t>
-      </w:r>
+    <w:tbl>
+      <w:tblPr>
+        <w:tblW w:w="0" w:type="auto"/>
+        <w:jc w:val="center"/>
+        <w:tblBorders>
+          <w:top w:val="single" w:sz="4" w:space="0" w:color="000000"/>
+          <w:left w:val="single" w:sz="4" w:space="0" w:color="000000"/>
+          <w:bottom w:val="single" w:sz="4" w:space="0" w:color="000000"/>
+          <w:right w:val="single" w:sz="4" w:space="0" w:color="000000"/>
+          <w:insideH w:val="single" w:sz="4" w:space="0" w:color="000000"/>
+          <w:insideV w:val="single" w:sz="4" w:space="0" w:color="000000"/>
+        </w:tblBorders>
+        <w:tblLook w:val="04A0" w:firstRow="1" w:lastRow="0" w:firstColumn="1" w:lastColumn="0" w:noHBand="0" w:noVBand="1"/>
+      </w:tblPr>
+      <w:tblGrid>
+        <w:gridCol w:w="1821"/>
+        <w:gridCol w:w="6364"/>
+      </w:tblGrid>
+      <w:tr>
+        <w:trPr>
+          <w:jc w:val="center"/>
+        </w:trPr>
+        <w:tc>
+          <w:tcPr>
+            <w:tcW w:w="1821" w:type="dxa"/>
+            <w:shd w:val="clear" w:color="auto" w:fill="auto"/>
+            <w:vAlign w:val="center"/>
+          </w:tcPr>
+          <w:p>
+            <w:pPr>
+              <w:spacing w:line="360" w:lineRule="auto"/>
+              <w:jc w:val="center"/>
+              <w:rPr>
+                <w:rFonts w:ascii="Times New Roman" w:hAnsi="Times New Roman" w:cs="Times New Roman"/>
+                <w:sz w:val="28"/>
+                <w:szCs w:val="28"/>
+              </w:rPr>
+            </w:pPr>
+          </w:p>
+        </w:tc>
+        <w:tc>
+          <w:tcPr>
+            <w:tcW w:w="6364" w:type="dxa"/>
+            <w:shd w:val="clear" w:color="auto" w:fill="auto"/>
+            <w:vAlign w:val="center"/>
+          </w:tcPr>
+          <w:p>
+            <w:pPr>
+              <w:spacing w:line="360" w:lineRule="auto"/>
+              <w:jc w:val="center"/>
+              <w:rPr>
+                <w:rFonts w:ascii="Times New Roman" w:hAnsi="Times New Roman" w:cs="Times New Roman"/>
+                <w:sz w:val="28"/>
+                <w:szCs w:val="28"/>
+              </w:rPr>
+            </w:pPr>
+            <w:r>
+              <w:rPr>
+                <w:rFonts w:ascii="Times New Roman" w:hAnsi="Times New Roman" w:cs="Times New Roman"/>
+                <w:sz w:val="28"/>
+                <w:szCs w:val="28"/>
+              </w:rPr>
+              <w:t>Mô tả</w:t>
+            </w:r>
+          </w:p>
+        </w:tc>
+      </w:tr>
+      <w:tr>
+        <w:trPr>
+          <w:jc w:val="center"/>
+        </w:trPr>
+        <w:tc>
+          <w:tcPr>
+            <w:tcW w:w="1821" w:type="dxa"/>
+            <w:shd w:val="clear" w:color="auto" w:fill="auto"/>
+          </w:tcPr>
+          <w:p>
+            <w:pPr>
+              <w:spacing w:line="360" w:lineRule="auto"/>
+              <w:rPr>
+                <w:rFonts w:ascii="Times New Roman" w:hAnsi="Times New Roman" w:cs="Times New Roman"/>
+                <w:sz w:val="28"/>
+                <w:szCs w:val="28"/>
+              </w:rPr>
+            </w:pPr>
+            <w:r>
+              <w:rPr>
+                <w:rFonts w:ascii="Times New Roman" w:hAnsi="Times New Roman" w:cs="Times New Roman"/>
+                <w:sz w:val="28"/>
+                <w:szCs w:val="28"/>
+              </w:rPr>
+              <w:t>Giao diện</w:t>
+            </w:r>
+          </w:p>
+        </w:tc>
+        <w:tc>
+          <w:tcPr>
+            <w:tcW w:w="6364" w:type="dxa"/>
+            <w:shd w:val="clear" w:color="auto" w:fill="auto"/>
+          </w:tcPr>
+          <w:p>
+            <w:pPr>
+              <w:spacing w:line="360" w:lineRule="auto"/>
+              <w:rPr>
+                <w:rFonts w:ascii="Times New Roman" w:hAnsi="Times New Roman" w:cs="Times New Roman"/>
+                <w:sz w:val="28"/>
+                <w:szCs w:val="28"/>
+              </w:rPr>
+            </w:pPr>
+            <w:r>
+              <w:rPr>
+                <w:rFonts w:ascii="Times New Roman" w:hAnsi="Times New Roman" w:cs="Times New Roman"/>
+                <w:sz w:val="28"/>
+                <w:szCs w:val="28"/>
+              </w:rPr>
+              <w:t>Dễ sử dụng có tính thẩm mỹ cao</w:t>
+            </w:r>
+          </w:p>
+        </w:tc>
+      </w:tr>
+      <w:tr>
+        <w:trPr>
+          <w:jc w:val="center"/>
+        </w:trPr>
+        <w:tc>
+          <w:tcPr>
+            <w:tcW w:w="1821" w:type="dxa"/>
+            <w:shd w:val="clear" w:color="auto" w:fill="auto"/>
+          </w:tcPr>
+          <w:p>
+            <w:pPr>
+              <w:spacing w:line="360" w:lineRule="auto"/>
+              <w:rPr>
+                <w:rFonts w:ascii="Times New Roman" w:hAnsi="Times New Roman" w:cs="Times New Roman"/>
+                <w:sz w:val="28"/>
+                <w:szCs w:val="28"/>
+              </w:rPr>
+            </w:pPr>
+            <w:r>
+              <w:rPr>
+                <w:rFonts w:ascii="Times New Roman" w:hAnsi="Times New Roman" w:cs="Times New Roman"/>
+                <w:sz w:val="28"/>
+                <w:szCs w:val="28"/>
+              </w:rPr>
+              <w:t>Nền tảng</w:t>
+            </w:r>
+          </w:p>
+        </w:tc>
+        <w:tc>
+          <w:tcPr>
+            <w:tcW w:w="6364" w:type="dxa"/>
+            <w:shd w:val="clear" w:color="auto" w:fill="auto"/>
+          </w:tcPr>
+          <w:p>
+            <w:pPr>
+              <w:spacing w:line="360" w:lineRule="auto"/>
+              <w:rPr>
+                <w:rFonts w:ascii="Times New Roman" w:hAnsi="Times New Roman" w:cs="Times New Roman"/>
+                <w:sz w:val="28"/>
+                <w:szCs w:val="28"/>
+              </w:rPr>
+            </w:pPr>
+            <w:r>
+              <w:rPr>
+                <w:rFonts w:ascii="Times New Roman" w:hAnsi="Times New Roman" w:cs="Times New Roman"/>
+                <w:sz w:val="28"/>
+                <w:szCs w:val="28"/>
+              </w:rPr>
+              <w:t>Web</w:t>
+            </w:r>
+          </w:p>
+        </w:tc>
+      </w:tr>
+      <w:tr>
+        <w:trPr>
+          <w:jc w:val="center"/>
+        </w:trPr>
+        <w:tc>
+          <w:tcPr>
+            <w:tcW w:w="1821" w:type="dxa"/>
+            <w:tcBorders>
+              <w:top w:val="single" w:sz="4" w:space="0" w:color="000000"/>
+              <w:left w:val="single" w:sz="4" w:space="0" w:color="000000"/>
+              <w:bottom w:val="single" w:sz="4" w:space="0" w:color="000000"/>
+              <w:right w:val="single" w:sz="4" w:space="0" w:color="000000"/>
+            </w:tcBorders>
+            <w:shd w:val="clear" w:color="auto" w:fill="auto"/>
+          </w:tcPr>
+          <w:p>
+            <w:pPr>
+              <w:spacing w:line="360" w:lineRule="auto"/>
+              <w:rPr>
+                <w:rFonts w:ascii="Times New Roman" w:hAnsi="Times New Roman" w:cs="Times New Roman"/>
+                <w:sz w:val="28"/>
+                <w:szCs w:val="28"/>
+              </w:rPr>
+            </w:pPr>
+            <w:r>
+              <w:rPr>
+                <w:rFonts w:ascii="Times New Roman" w:hAnsi="Times New Roman" w:cs="Times New Roman"/>
+                <w:sz w:val="28"/>
+                <w:szCs w:val="28"/>
+              </w:rPr>
+              <w:t>Hiệu năng</w:t>
+            </w:r>
+          </w:p>
+        </w:tc>
+        <w:tc>
+          <w:tcPr>
+            <w:tcW w:w="6364" w:type="dxa"/>
+            <w:tcBorders>
+              <w:top w:val="single" w:sz="4" w:space="0" w:color="000000"/>
+              <w:left w:val="single" w:sz="4" w:space="0" w:color="000000"/>
+              <w:bottom w:val="single" w:sz="4" w:space="0" w:color="000000"/>
+              <w:right w:val="single" w:sz="4" w:space="0" w:color="000000"/>
+            </w:tcBorders>
+            <w:shd w:val="clear" w:color="auto" w:fill="auto"/>
+          </w:tcPr>
+          <w:p>
+            <w:pPr>
+              <w:spacing w:line="360" w:lineRule="auto"/>
+              <w:rPr>
+                <w:rFonts w:ascii="Times New Roman" w:hAnsi="Times New Roman" w:cs="Times New Roman"/>
+                <w:sz w:val="28"/>
+                <w:szCs w:val="28"/>
+              </w:rPr>
+            </w:pPr>
+            <w:r>
+              <w:rPr>
+                <w:rFonts w:ascii="Times New Roman" w:hAnsi="Times New Roman" w:cs="Times New Roman"/>
+                <w:sz w:val="28"/>
+                <w:szCs w:val="28"/>
+              </w:rPr>
+              <w:t>Tốc độ, khả năng và độ tin cậy của hệ thống</w:t>
+            </w:r>
+          </w:p>
+        </w:tc>
+      </w:tr>
+      <w:tr>
+        <w:trPr>
+          <w:jc w:val="center"/>
+        </w:trPr>
+        <w:tc>
+          <w:tcPr>
+            <w:tcW w:w="1821" w:type="dxa"/>
+            <w:tcBorders>
+              <w:top w:val="single" w:sz="4" w:space="0" w:color="000000"/>
+              <w:left w:val="single" w:sz="4" w:space="0" w:color="000000"/>
+              <w:bottom w:val="single" w:sz="4" w:space="0" w:color="000000"/>
+              <w:right w:val="single" w:sz="4" w:space="0" w:color="000000"/>
+            </w:tcBorders>
+            <w:shd w:val="clear" w:color="auto" w:fill="auto"/>
+          </w:tcPr>
+          <w:p>
+            <w:pPr>
+              <w:spacing w:line="360" w:lineRule="auto"/>
+              <w:rPr>
+                <w:rFonts w:ascii="Times New Roman" w:hAnsi="Times New Roman" w:cs="Times New Roman"/>
+                <w:sz w:val="28"/>
+                <w:szCs w:val="28"/>
+              </w:rPr>
+            </w:pPr>
+            <w:r>
+              <w:rPr>
+                <w:rFonts w:ascii="Times New Roman" w:hAnsi="Times New Roman" w:cs="Times New Roman"/>
+                <w:sz w:val="28"/>
+                <w:szCs w:val="28"/>
+              </w:rPr>
+              <w:t>Bảo mật</w:t>
+            </w:r>
+          </w:p>
+        </w:tc>
+        <w:tc>
+          <w:tcPr>
+            <w:tcW w:w="6364" w:type="dxa"/>
+            <w:tcBorders>
+              <w:top w:val="single" w:sz="4" w:space="0" w:color="000000"/>
+              <w:left w:val="single" w:sz="4" w:space="0" w:color="000000"/>
+              <w:bottom w:val="single" w:sz="4" w:space="0" w:color="000000"/>
+              <w:right w:val="single" w:sz="4" w:space="0" w:color="000000"/>
+            </w:tcBorders>
+            <w:shd w:val="clear" w:color="auto" w:fill="auto"/>
+          </w:tcPr>
+          <w:p>
+            <w:pPr>
+              <w:spacing w:line="360" w:lineRule="auto"/>
+              <w:rPr>
+                <w:rFonts w:ascii="Times New Roman" w:hAnsi="Times New Roman" w:cs="Times New Roman"/>
+                <w:sz w:val="28"/>
+                <w:szCs w:val="28"/>
+              </w:rPr>
+            </w:pPr>
+            <w:r>
+              <w:rPr>
+                <w:rFonts w:ascii="Times New Roman" w:hAnsi="Times New Roman" w:cs="Times New Roman"/>
+                <w:sz w:val="28"/>
+                <w:szCs w:val="28"/>
+              </w:rPr>
+              <w:t>Quyền truy nhập một số chức năng của hệ thống</w:t>
+            </w:r>
+          </w:p>
+        </w:tc>
+      </w:tr>
+    </w:tbl>
+    <w:p>
+      <w:pPr>
+        <w:spacing w:line="360" w:lineRule="auto"/>
+        <w:rPr>
+          <w:rFonts w:ascii="Times New Roman" w:hAnsi="Times New Roman" w:cs="Times New Roman"/>
+          <w:sz w:val="28"/>
+          <w:szCs w:val="28"/>
+        </w:rPr>
+      </w:pPr>
     </w:p>
     <w:p>
       <w:pPr>
@@ -655,6 +1669,7 @@
     <w:p>
       <w:pPr>
         <w:pStyle w:val="Heading1"/>
+        <w:spacing w:line="360" w:lineRule="auto"/>
       </w:pPr>
       <w:r>
         <w:lastRenderedPageBreak/>
@@ -708,8 +1723,8 @@
             <v:path o:extrusionok="f" gradientshapeok="t" o:connecttype="rect"/>
             <o:lock v:ext="edit" aspectratio="t"/>
           </v:shapetype>
-          <v:shape id="_x0000_i1030" type="#_x0000_t75" style="width:453.15pt;height:406.15pt">
-            <v:imagedata r:id="rId11" o:title="Usecase diagram"/>
+          <v:shape id="_x0000_i1025" type="#_x0000_t75" style="width:452.75pt;height:375.9pt">
+            <v:imagedata r:id="rId13" o:title="Usecase diagram"/>
           </v:shape>
         </w:pict>
       </w:r>
@@ -777,6 +1792,7 @@
     <w:p>
       <w:pPr>
         <w:pStyle w:val="Heading1"/>
+        <w:spacing w:line="360" w:lineRule="auto"/>
       </w:pPr>
       <w:r>
         <w:lastRenderedPageBreak/>
@@ -903,7 +1919,6 @@
         <w:pStyle w:val="Heading2"/>
       </w:pPr>
       <w:r>
-        <w:lastRenderedPageBreak/>
         <w:t>4.3. Database diagram</w:t>
       </w:r>
     </w:p>
@@ -941,7 +1956,7 @@
                     </pic:cNvPicPr>
                   </pic:nvPicPr>
                   <pic:blipFill>
-                    <a:blip r:embed="rId12">
+                    <a:blip r:embed="rId14">
                       <a:extLst>
                         <a:ext uri="{28A0092B-C50C-407E-A947-70E740481C1C}">
                           <a14:useLocalDpi xmlns:a14="http://schemas.microsoft.com/office/drawing/2010/main" val="0"/>
@@ -972,43 +1987,161 @@
           </wp:inline>
         </w:drawing>
       </w:r>
+    </w:p>
+    <w:p>
+      <w:pPr>
+        <w:pStyle w:val="Heading1"/>
+        <w:spacing w:line="360" w:lineRule="auto"/>
+      </w:pPr>
+      <w:r>
+        <w:lastRenderedPageBreak/>
+        <w:t xml:space="preserve">Chương 5. </w:t>
+      </w:r>
+      <w:r>
+        <w:t>Thiết</w:t>
+      </w:r>
+      <w:r>
+        <w:t xml:space="preserve"> kế</w:t>
+      </w:r>
+      <w:r>
+        <w:t xml:space="preserve"> chi tiết</w:t>
+      </w:r>
+    </w:p>
+    <w:p>
+      <w:pPr>
+        <w:spacing w:line="360" w:lineRule="auto"/>
+        <w:rPr>
+          <w:rFonts w:ascii="Times New Roman" w:hAnsi="Times New Roman" w:cs="Times New Roman"/>
+          <w:sz w:val="28"/>
+          <w:szCs w:val="28"/>
+        </w:rPr>
+      </w:pPr>
+      <w:r>
+        <w:rPr>
+          <w:rFonts w:ascii="Times New Roman" w:hAnsi="Times New Roman" w:cs="Times New Roman"/>
+          <w:sz w:val="28"/>
+          <w:szCs w:val="28"/>
+        </w:rPr>
+        <w:t>5.1.</w:t>
+      </w:r>
+      <w:r>
+        <w:rPr>
+          <w:rFonts w:ascii="Times New Roman" w:hAnsi="Times New Roman" w:cs="Times New Roman"/>
+          <w:sz w:val="28"/>
+          <w:szCs w:val="28"/>
+        </w:rPr>
+        <w:tab/>
+        <w:t>Tổng quan</w:t>
+      </w:r>
+    </w:p>
+    <w:p>
+      <w:pPr>
+        <w:spacing w:line="360" w:lineRule="auto"/>
+        <w:rPr>
+          <w:rFonts w:ascii="Times New Roman" w:hAnsi="Times New Roman" w:cs="Times New Roman"/>
+          <w:sz w:val="28"/>
+          <w:szCs w:val="28"/>
+        </w:rPr>
+      </w:pPr>
+      <w:r>
+        <w:rPr>
+          <w:rFonts w:ascii="Times New Roman" w:hAnsi="Times New Roman" w:cs="Times New Roman"/>
+          <w:sz w:val="28"/>
+          <w:szCs w:val="28"/>
+        </w:rPr>
+        <w:pict>
+          <v:shape id="_x0000_i1026" type="#_x0000_t75" style="width:453.45pt;height:314.3pt">
+            <v:imagedata r:id="rId15" o:title="overall"/>
+          </v:shape>
+        </w:pict>
+      </w:r>
+    </w:p>
+    <w:p>
+      <w:pPr>
+        <w:spacing w:line="360" w:lineRule="auto"/>
+        <w:rPr>
+          <w:rFonts w:ascii="Times New Roman" w:hAnsi="Times New Roman" w:cs="Times New Roman"/>
+          <w:sz w:val="28"/>
+          <w:szCs w:val="28"/>
+        </w:rPr>
+      </w:pPr>
+      <w:r>
+        <w:rPr>
+          <w:rFonts w:ascii="Times New Roman" w:hAnsi="Times New Roman" w:cs="Times New Roman"/>
+          <w:sz w:val="28"/>
+          <w:szCs w:val="28"/>
+        </w:rPr>
+        <w:t>5.2.</w:t>
+      </w:r>
+      <w:r>
+        <w:rPr>
+          <w:rFonts w:ascii="Times New Roman" w:hAnsi="Times New Roman" w:cs="Times New Roman"/>
+          <w:sz w:val="28"/>
+          <w:szCs w:val="28"/>
+        </w:rPr>
+        <w:tab/>
+        <w:t>Biểu đồ tuần tự</w:t>
+      </w:r>
+    </w:p>
+    <w:p>
+      <w:pPr>
+        <w:spacing w:line="360" w:lineRule="auto"/>
+        <w:rPr>
+          <w:rFonts w:ascii="Times New Roman" w:hAnsi="Times New Roman" w:cs="Times New Roman"/>
+          <w:sz w:val="28"/>
+          <w:szCs w:val="28"/>
+        </w:rPr>
+      </w:pPr>
+      <w:r>
+        <w:rPr>
+          <w:rFonts w:ascii="Times New Roman" w:hAnsi="Times New Roman" w:cs="Times New Roman"/>
+          <w:sz w:val="28"/>
+          <w:szCs w:val="28"/>
+        </w:rPr>
+        <w:lastRenderedPageBreak/>
+        <w:t>5.2.1.</w:t>
+      </w:r>
+      <w:r>
+        <w:rPr>
+          <w:rFonts w:ascii="Times New Roman" w:hAnsi="Times New Roman" w:cs="Times New Roman"/>
+          <w:sz w:val="28"/>
+          <w:szCs w:val="28"/>
+        </w:rPr>
+        <w:tab/>
+      </w:r>
+      <w:r>
+        <w:rPr>
+          <w:rFonts w:ascii="Times New Roman" w:hAnsi="Times New Roman" w:cs="Times New Roman"/>
+          <w:sz w:val="28"/>
+          <w:szCs w:val="28"/>
+        </w:rPr>
+        <w:tab/>
+      </w:r>
+      <w:r>
+        <w:rPr>
+          <w:rFonts w:ascii="Times New Roman" w:hAnsi="Times New Roman" w:cs="Times New Roman"/>
+          <w:sz w:val="28"/>
+          <w:szCs w:val="28"/>
+        </w:rPr>
+        <w:t>Đăng nhập</w:t>
+      </w:r>
+      <w:r>
+        <w:rPr>
+          <w:rFonts w:ascii="Times New Roman" w:hAnsi="Times New Roman" w:cs="Times New Roman"/>
+          <w:sz w:val="28"/>
+          <w:szCs w:val="28"/>
+        </w:rPr>
+        <w:pict>
+          <v:shape id="_x0000_i1027" type="#_x0000_t75" style="width:453.45pt;height:306pt">
+            <v:imagedata r:id="rId16" o:title="Sq Đăng nhập"/>
+          </v:shape>
+        </w:pict>
+      </w:r>
       <w:bookmarkStart w:id="0" w:name="_GoBack"/>
       <w:bookmarkEnd w:id="0"/>
     </w:p>
     <w:p>
       <w:pPr>
-        <w:pStyle w:val="Heading1"/>
-      </w:pPr>
-      <w:r>
-        <w:t xml:space="preserve">Chương 5. </w:t>
-      </w:r>
-      <w:r>
-        <w:t>Thiết</w:t>
-      </w:r>
-      <w:r>
-        <w:t xml:space="preserve"> kế giao diện</w:t>
-      </w:r>
-    </w:p>
-    <w:p>
-      <w:pPr>
-        <w:spacing w:line="360" w:lineRule="auto"/>
-        <w:rPr>
-          <w:rFonts w:ascii="Times New Roman" w:hAnsi="Times New Roman" w:cs="Times New Roman"/>
-          <w:sz w:val="28"/>
-          <w:szCs w:val="28"/>
-        </w:rPr>
-      </w:pPr>
-      <w:r>
-        <w:rPr>
-          <w:rFonts w:ascii="Times New Roman" w:hAnsi="Times New Roman" w:cs="Times New Roman"/>
-          <w:sz w:val="28"/>
-          <w:szCs w:val="28"/>
-        </w:rPr>
-        <w:t>&lt;&lt;TBD&gt;&gt;</w:t>
-      </w:r>
-    </w:p>
-    <w:p>
-      <w:pPr>
         <w:spacing w:line="360" w:lineRule="auto"/>
         <w:rPr>
           <w:rFonts w:ascii="Times New Roman" w:hAnsi="Times New Roman" w:cs="Times New Roman"/>
@@ -1028,6 +2161,8 @@
       </w:pPr>
     </w:p>
     <w:sectPr>
+      <w:headerReference w:type="default" r:id="rId17"/>
+      <w:footerReference w:type="default" r:id="rId18"/>
       <w:pgSz w:w="11909" w:h="16834" w:code="9"/>
       <w:pgMar w:top="1134" w:right="1134" w:bottom="1134" w:left="1701" w:header="720" w:footer="720" w:gutter="0"/>
       <w:cols w:space="720"/>
@@ -1037,6 +2172,143 @@
 </w:document>
 </file>
 
+<file path=word/endnotes.xml><?xml version="1.0" encoding="utf-8"?>
+<w:endnotes xmlns:wpc="http://schemas.microsoft.com/office/word/2010/wordprocessingCanvas" xmlns:cx="http://schemas.microsoft.com/office/drawing/2014/chartex" xmlns:mc="http://schemas.openxmlformats.org/markup-compatibility/2006" xmlns:o="urn:schemas-microsoft-com:office:office" xmlns:r="http://schemas.openxmlformats.org/officeDocument/2006/relationships" xmlns:m="http://schemas.openxmlformats.org/officeDocument/2006/math" xmlns:v="urn:schemas-microsoft-com:vml" xmlns:wp14="http://schemas.microsoft.com/office/word/2010/wordprocessingDrawing" xmlns:wp="http://schemas.openxmlformats.org/drawingml/2006/wordprocessingDrawing" xmlns:w10="urn:schemas-microsoft-com:office:word" xmlns:w="http://schemas.openxmlformats.org/wordprocessingml/2006/main" xmlns:w14="http://schemas.microsoft.com/office/word/2010/wordml" xmlns:w15="http://schemas.microsoft.com/office/word/2012/wordml" xmlns:w16se="http://schemas.microsoft.com/office/word/2015/wordml/symex" xmlns:wpg="http://schemas.microsoft.com/office/word/2010/wordprocessingGroup" xmlns:wpi="http://schemas.microsoft.com/office/word/2010/wordprocessingInk" xmlns:wne="http://schemas.microsoft.com/office/word/2006/wordml" xmlns:wps="http://schemas.microsoft.com/office/word/2010/wordprocessingShape" mc:Ignorable="w14 w15 w16se wp14">
+  <w:endnote w:type="separator" w:id="-1">
+    <w:p>
+      <w:pPr>
+        <w:spacing w:after="0" w:line="240" w:lineRule="auto"/>
+      </w:pPr>
+      <w:r>
+        <w:separator/>
+      </w:r>
+    </w:p>
+  </w:endnote>
+  <w:endnote w:type="continuationSeparator" w:id="0">
+    <w:p>
+      <w:pPr>
+        <w:spacing w:after="0" w:line="240" w:lineRule="auto"/>
+      </w:pPr>
+      <w:r>
+        <w:continuationSeparator/>
+      </w:r>
+    </w:p>
+  </w:endnote>
+</w:endnotes>
+</file>
+
+<file path=word/footer1.xml><?xml version="1.0" encoding="utf-8"?>
+<w:ftr xmlns:wpc="http://schemas.microsoft.com/office/word/2010/wordprocessingCanvas" xmlns:cx="http://schemas.microsoft.com/office/drawing/2014/chartex" xmlns:mc="http://schemas.openxmlformats.org/markup-compatibility/2006" xmlns:o="urn:schemas-microsoft-com:office:office" xmlns:r="http://schemas.openxmlformats.org/officeDocument/2006/relationships" xmlns:m="http://schemas.openxmlformats.org/officeDocument/2006/math" xmlns:v="urn:schemas-microsoft-com:vml" xmlns:wp14="http://schemas.microsoft.com/office/word/2010/wordprocessingDrawing" xmlns:wp="http://schemas.openxmlformats.org/drawingml/2006/wordprocessingDrawing" xmlns:w10="urn:schemas-microsoft-com:office:word" xmlns:w="http://schemas.openxmlformats.org/wordprocessingml/2006/main" xmlns:w14="http://schemas.microsoft.com/office/word/2010/wordml" xmlns:w15="http://schemas.microsoft.com/office/word/2012/wordml" xmlns:w16se="http://schemas.microsoft.com/office/word/2015/wordml/symex" xmlns:wpg="http://schemas.microsoft.com/office/word/2010/wordprocessingGroup" xmlns:wpi="http://schemas.microsoft.com/office/word/2010/wordprocessingInk" xmlns:wne="http://schemas.microsoft.com/office/word/2006/wordml" xmlns:wps="http://schemas.microsoft.com/office/word/2010/wordprocessingShape" mc:Ignorable="w14 w15 w16se wp14">
+  <w:sdt>
+    <w:sdtPr>
+      <w:id w:val="1190723867"/>
+      <w:docPartObj>
+        <w:docPartGallery w:val="Page Numbers (Bottom of Page)"/>
+        <w:docPartUnique/>
+      </w:docPartObj>
+    </w:sdtPr>
+    <w:sdtEndPr>
+      <w:rPr>
+        <w:color w:val="7F7F7F" w:themeColor="background1" w:themeShade="7F"/>
+        <w:spacing w:val="60"/>
+      </w:rPr>
+    </w:sdtEndPr>
+    <w:sdtContent>
+      <w:p>
+        <w:pPr>
+          <w:pStyle w:val="Footer"/>
+          <w:pBdr>
+            <w:top w:val="single" w:sz="4" w:space="1" w:color="D9D9D9" w:themeColor="background1" w:themeShade="D9"/>
+          </w:pBdr>
+          <w:jc w:val="right"/>
+        </w:pPr>
+        <w:r>
+          <w:fldChar w:fldCharType="begin"/>
+        </w:r>
+        <w:r>
+          <w:instrText xml:space="preserve"> PAGE   \* MERGEFORMAT </w:instrText>
+        </w:r>
+        <w:r>
+          <w:fldChar w:fldCharType="separate"/>
+        </w:r>
+        <w:r>
+          <w:rPr>
+            <w:noProof/>
+          </w:rPr>
+          <w:t>2</w:t>
+        </w:r>
+        <w:r>
+          <w:rPr>
+            <w:noProof/>
+          </w:rPr>
+          <w:fldChar w:fldCharType="end"/>
+        </w:r>
+        <w:r>
+          <w:t xml:space="preserve"> | </w:t>
+        </w:r>
+        <w:r>
+          <w:rPr>
+            <w:color w:val="7F7F7F" w:themeColor="background1" w:themeShade="7F"/>
+            <w:spacing w:val="60"/>
+          </w:rPr>
+          <w:t>Page</w:t>
+        </w:r>
+      </w:p>
+    </w:sdtContent>
+  </w:sdt>
+  <w:p>
+    <w:pPr>
+      <w:pStyle w:val="Footer"/>
+    </w:pPr>
+  </w:p>
+</w:ftr>
+</file>
+
+<file path=word/footnotes.xml><?xml version="1.0" encoding="utf-8"?>
+<w:footnotes xmlns:wpc="http://schemas.microsoft.com/office/word/2010/wordprocessingCanvas" xmlns:cx="http://schemas.microsoft.com/office/drawing/2014/chartex" xmlns:mc="http://schemas.openxmlformats.org/markup-compatibility/2006" xmlns:o="urn:schemas-microsoft-com:office:office" xmlns:r="http://schemas.openxmlformats.org/officeDocument/2006/relationships" xmlns:m="http://schemas.openxmlformats.org/officeDocument/2006/math" xmlns:v="urn:schemas-microsoft-com:vml" xmlns:wp14="http://schemas.microsoft.com/office/word/2010/wordprocessingDrawing" xmlns:wp="http://schemas.openxmlformats.org/drawingml/2006/wordprocessingDrawing" xmlns:w10="urn:schemas-microsoft-com:office:word" xmlns:w="http://schemas.openxmlformats.org/wordprocessingml/2006/main" xmlns:w14="http://schemas.microsoft.com/office/word/2010/wordml" xmlns:w15="http://schemas.microsoft.com/office/word/2012/wordml" xmlns:w16se="http://schemas.microsoft.com/office/word/2015/wordml/symex" xmlns:wpg="http://schemas.microsoft.com/office/word/2010/wordprocessingGroup" xmlns:wpi="http://schemas.microsoft.com/office/word/2010/wordprocessingInk" xmlns:wne="http://schemas.microsoft.com/office/word/2006/wordml" xmlns:wps="http://schemas.microsoft.com/office/word/2010/wordprocessingShape" mc:Ignorable="w14 w15 w16se wp14">
+  <w:footnote w:type="separator" w:id="-1">
+    <w:p>
+      <w:pPr>
+        <w:spacing w:after="0" w:line="240" w:lineRule="auto"/>
+      </w:pPr>
+      <w:r>
+        <w:separator/>
+      </w:r>
+    </w:p>
+  </w:footnote>
+  <w:footnote w:type="continuationSeparator" w:id="0">
+    <w:p>
+      <w:pPr>
+        <w:spacing w:after="0" w:line="240" w:lineRule="auto"/>
+      </w:pPr>
+      <w:r>
+        <w:continuationSeparator/>
+      </w:r>
+    </w:p>
+  </w:footnote>
+</w:footnotes>
+</file>
+
+<file path=word/header1.xml><?xml version="1.0" encoding="utf-8"?>
+<w:hdr xmlns:wpc="http://schemas.microsoft.com/office/word/2010/wordprocessingCanvas" xmlns:cx="http://schemas.microsoft.com/office/drawing/2014/chartex" xmlns:mc="http://schemas.openxmlformats.org/markup-compatibility/2006" xmlns:o="urn:schemas-microsoft-com:office:office" xmlns:r="http://schemas.openxmlformats.org/officeDocument/2006/relationships" xmlns:m="http://schemas.openxmlformats.org/officeDocument/2006/math" xmlns:v="urn:schemas-microsoft-com:vml" xmlns:wp14="http://schemas.microsoft.com/office/word/2010/wordprocessingDrawing" xmlns:wp="http://schemas.openxmlformats.org/drawingml/2006/wordprocessingDrawing" xmlns:w10="urn:schemas-microsoft-com:office:word" xmlns:w="http://schemas.openxmlformats.org/wordprocessingml/2006/main" xmlns:w14="http://schemas.microsoft.com/office/word/2010/wordml" xmlns:w15="http://schemas.microsoft.com/office/word/2012/wordml" xmlns:w16se="http://schemas.microsoft.com/office/word/2015/wordml/symex" xmlns:wpg="http://schemas.microsoft.com/office/word/2010/wordprocessingGroup" xmlns:wpi="http://schemas.microsoft.com/office/word/2010/wordprocessingInk" xmlns:wne="http://schemas.microsoft.com/office/word/2006/wordml" xmlns:wps="http://schemas.microsoft.com/office/word/2010/wordprocessingShape" mc:Ignorable="w14 w15 w16se wp14">
+  <w:p>
+    <w:pPr>
+      <w:pStyle w:val="Header"/>
+      <w:jc w:val="right"/>
+      <w:rPr>
+        <w:rFonts w:ascii="Times New Roman" w:hAnsi="Times New Roman" w:cs="Times New Roman"/>
+      </w:rPr>
+    </w:pPr>
+    <w:r>
+      <w:rPr>
+        <w:rFonts w:ascii="Times New Roman" w:hAnsi="Times New Roman" w:cs="Times New Roman"/>
+      </w:rPr>
+      <w:t>Báo cáo thực tập: Xây dựng web tin tức và quản lý phòng trọ</w:t>
+    </w:r>
+  </w:p>
+</w:hdr>
+</file>
+
 <file path=word/numbering.xml><?xml version="1.0" encoding="utf-8"?>
 <w:numbering xmlns:wpc="http://schemas.microsoft.com/office/word/2010/wordprocessingCanvas" xmlns:cx="http://schemas.microsoft.com/office/drawing/2014/chartex" xmlns:mc="http://schemas.openxmlformats.org/markup-compatibility/2006" xmlns:o="urn:schemas-microsoft-com:office:office" xmlns:r="http://schemas.openxmlformats.org/officeDocument/2006/relationships" xmlns:m="http://schemas.openxmlformats.org/officeDocument/2006/math" xmlns:v="urn:schemas-microsoft-com:vml" xmlns:wp14="http://schemas.microsoft.com/office/word/2010/wordprocessingDrawing" xmlns:wp="http://schemas.openxmlformats.org/drawingml/2006/wordprocessingDrawing" xmlns:w10="urn:schemas-microsoft-com:office:word" xmlns:w="http://schemas.openxmlformats.org/wordprocessingml/2006/main" xmlns:w14="http://schemas.microsoft.com/office/word/2010/wordml" xmlns:w15="http://schemas.microsoft.com/office/word/2012/wordml" xmlns:w16se="http://schemas.microsoft.com/office/word/2015/wordml/symex" xmlns:wpg="http://schemas.microsoft.com/office/word/2010/wordprocessingGroup" xmlns:wpi="http://schemas.microsoft.com/office/word/2010/wordprocessingInk" xmlns:wne="http://schemas.microsoft.com/office/word/2006/wordml" xmlns:wps="http://schemas.microsoft.com/office/word/2010/wordprocessingShape" mc:Ignorable="w14 w15 w16se wp14">
   <w:abstractNum w:abstractNumId="0" w15:restartNumberingAfterBreak="0">
@@ -1266,6 +2538,119 @@
     </w:lvl>
   </w:abstractNum>
   <w:abstractNum w:abstractNumId="2" w15:restartNumberingAfterBreak="0">
+    <w:nsid w:val="0EA615F8"/>
+    <w:multiLevelType w:val="hybridMultilevel"/>
+    <w:tmpl w:val="04324B26"/>
+    <w:lvl w:ilvl="0" w:tplc="730C27EC">
+      <w:start w:val="6"/>
+      <w:numFmt w:val="bullet"/>
+      <w:lvlText w:val="-"/>
+      <w:lvlJc w:val="left"/>
+      <w:pPr>
+        <w:ind w:left="720" w:hanging="360"/>
+      </w:pPr>
+      <w:rPr>
+        <w:rFonts w:ascii="Times New Roman" w:eastAsia="Calibri" w:hAnsi="Times New Roman" w:cs="Times New Roman" w:hint="default"/>
+      </w:rPr>
+    </w:lvl>
+    <w:lvl w:ilvl="1" w:tplc="04090003">
+      <w:start w:val="1"/>
+      <w:numFmt w:val="bullet"/>
+      <w:lvlText w:val="o"/>
+      <w:lvlJc w:val="left"/>
+      <w:pPr>
+        <w:ind w:left="1440" w:hanging="360"/>
+      </w:pPr>
+      <w:rPr>
+        <w:rFonts w:ascii="Courier New" w:hAnsi="Courier New" w:cs="Courier New" w:hint="default"/>
+      </w:rPr>
+    </w:lvl>
+    <w:lvl w:ilvl="2" w:tplc="04090005" w:tentative="1">
+      <w:start w:val="1"/>
+      <w:numFmt w:val="bullet"/>
+      <w:lvlText w:val=""/>
+      <w:lvlJc w:val="left"/>
+      <w:pPr>
+        <w:ind w:left="2160" w:hanging="360"/>
+      </w:pPr>
+      <w:rPr>
+        <w:rFonts w:ascii="Wingdings" w:hAnsi="Wingdings" w:hint="default"/>
+      </w:rPr>
+    </w:lvl>
+    <w:lvl w:ilvl="3" w:tplc="04090001" w:tentative="1">
+      <w:start w:val="1"/>
+      <w:numFmt w:val="bullet"/>
+      <w:lvlText w:val=""/>
+      <w:lvlJc w:val="left"/>
+      <w:pPr>
+        <w:ind w:left="2880" w:hanging="360"/>
+      </w:pPr>
+      <w:rPr>
+        <w:rFonts w:ascii="Symbol" w:hAnsi="Symbol" w:hint="default"/>
+      </w:rPr>
+    </w:lvl>
+    <w:lvl w:ilvl="4" w:tplc="04090003" w:tentative="1">
+      <w:start w:val="1"/>
+      <w:numFmt w:val="bullet"/>
+      <w:lvlText w:val="o"/>
+      <w:lvlJc w:val="left"/>
+      <w:pPr>
+        <w:ind w:left="3600" w:hanging="360"/>
+      </w:pPr>
+      <w:rPr>
+        <w:rFonts w:ascii="Courier New" w:hAnsi="Courier New" w:cs="Courier New" w:hint="default"/>
+      </w:rPr>
+    </w:lvl>
+    <w:lvl w:ilvl="5" w:tplc="04090005" w:tentative="1">
+      <w:start w:val="1"/>
+      <w:numFmt w:val="bullet"/>
+      <w:lvlText w:val=""/>
+      <w:lvlJc w:val="left"/>
+      <w:pPr>
+        <w:ind w:left="4320" w:hanging="360"/>
+      </w:pPr>
+      <w:rPr>
+        <w:rFonts w:ascii="Wingdings" w:hAnsi="Wingdings" w:hint="default"/>
+      </w:rPr>
+    </w:lvl>
+    <w:lvl w:ilvl="6" w:tplc="04090001" w:tentative="1">
+      <w:start w:val="1"/>
+      <w:numFmt w:val="bullet"/>
+      <w:lvlText w:val=""/>
+      <w:lvlJc w:val="left"/>
+      <w:pPr>
+        <w:ind w:left="5040" w:hanging="360"/>
+      </w:pPr>
+      <w:rPr>
+        <w:rFonts w:ascii="Symbol" w:hAnsi="Symbol" w:hint="default"/>
+      </w:rPr>
+    </w:lvl>
+    <w:lvl w:ilvl="7" w:tplc="04090003" w:tentative="1">
+      <w:start w:val="1"/>
+      <w:numFmt w:val="bullet"/>
+      <w:lvlText w:val="o"/>
+      <w:lvlJc w:val="left"/>
+      <w:pPr>
+        <w:ind w:left="5760" w:hanging="360"/>
+      </w:pPr>
+      <w:rPr>
+        <w:rFonts w:ascii="Courier New" w:hAnsi="Courier New" w:cs="Courier New" w:hint="default"/>
+      </w:rPr>
+    </w:lvl>
+    <w:lvl w:ilvl="8" w:tplc="04090005" w:tentative="1">
+      <w:start w:val="1"/>
+      <w:numFmt w:val="bullet"/>
+      <w:lvlText w:val=""/>
+      <w:lvlJc w:val="left"/>
+      <w:pPr>
+        <w:ind w:left="6480" w:hanging="360"/>
+      </w:pPr>
+      <w:rPr>
+        <w:rFonts w:ascii="Wingdings" w:hAnsi="Wingdings" w:hint="default"/>
+      </w:rPr>
+    </w:lvl>
+  </w:abstractNum>
+  <w:abstractNum w:abstractNumId="3" w15:restartNumberingAfterBreak="0">
     <w:nsid w:val="154C39C4"/>
     <w:multiLevelType w:val="hybridMultilevel"/>
     <w:tmpl w:val="A3907CBE"/>
@@ -1378,7 +2763,7 @@
       </w:rPr>
     </w:lvl>
   </w:abstractNum>
-  <w:abstractNum w:abstractNumId="3" w15:restartNumberingAfterBreak="0">
+  <w:abstractNum w:abstractNumId="4" w15:restartNumberingAfterBreak="0">
     <w:nsid w:val="1FB77881"/>
     <w:multiLevelType w:val="hybridMultilevel"/>
     <w:tmpl w:val="8DAC8F30"/>
@@ -1491,7 +2876,120 @@
       </w:rPr>
     </w:lvl>
   </w:abstractNum>
-  <w:abstractNum w:abstractNumId="4" w15:restartNumberingAfterBreak="0">
+  <w:abstractNum w:abstractNumId="5" w15:restartNumberingAfterBreak="0">
+    <w:nsid w:val="26D5659E"/>
+    <w:multiLevelType w:val="hybridMultilevel"/>
+    <w:tmpl w:val="7472D4B6"/>
+    <w:lvl w:ilvl="0" w:tplc="730C27EC">
+      <w:start w:val="6"/>
+      <w:numFmt w:val="bullet"/>
+      <w:lvlText w:val="-"/>
+      <w:lvlJc w:val="left"/>
+      <w:pPr>
+        <w:ind w:left="720" w:hanging="360"/>
+      </w:pPr>
+      <w:rPr>
+        <w:rFonts w:ascii="Times New Roman" w:eastAsia="Calibri" w:hAnsi="Times New Roman" w:cs="Times New Roman" w:hint="default"/>
+      </w:rPr>
+    </w:lvl>
+    <w:lvl w:ilvl="1" w:tplc="04090003">
+      <w:start w:val="1"/>
+      <w:numFmt w:val="bullet"/>
+      <w:lvlText w:val="o"/>
+      <w:lvlJc w:val="left"/>
+      <w:pPr>
+        <w:ind w:left="1440" w:hanging="360"/>
+      </w:pPr>
+      <w:rPr>
+        <w:rFonts w:ascii="Courier New" w:hAnsi="Courier New" w:cs="Courier New" w:hint="default"/>
+      </w:rPr>
+    </w:lvl>
+    <w:lvl w:ilvl="2" w:tplc="04090005" w:tentative="1">
+      <w:start w:val="1"/>
+      <w:numFmt w:val="bullet"/>
+      <w:lvlText w:val=""/>
+      <w:lvlJc w:val="left"/>
+      <w:pPr>
+        <w:ind w:left="2160" w:hanging="360"/>
+      </w:pPr>
+      <w:rPr>
+        <w:rFonts w:ascii="Wingdings" w:hAnsi="Wingdings" w:hint="default"/>
+      </w:rPr>
+    </w:lvl>
+    <w:lvl w:ilvl="3" w:tplc="04090001" w:tentative="1">
+      <w:start w:val="1"/>
+      <w:numFmt w:val="bullet"/>
+      <w:lvlText w:val=""/>
+      <w:lvlJc w:val="left"/>
+      <w:pPr>
+        <w:ind w:left="2880" w:hanging="360"/>
+      </w:pPr>
+      <w:rPr>
+        <w:rFonts w:ascii="Symbol" w:hAnsi="Symbol" w:hint="default"/>
+      </w:rPr>
+    </w:lvl>
+    <w:lvl w:ilvl="4" w:tplc="04090003" w:tentative="1">
+      <w:start w:val="1"/>
+      <w:numFmt w:val="bullet"/>
+      <w:lvlText w:val="o"/>
+      <w:lvlJc w:val="left"/>
+      <w:pPr>
+        <w:ind w:left="3600" w:hanging="360"/>
+      </w:pPr>
+      <w:rPr>
+        <w:rFonts w:ascii="Courier New" w:hAnsi="Courier New" w:cs="Courier New" w:hint="default"/>
+      </w:rPr>
+    </w:lvl>
+    <w:lvl w:ilvl="5" w:tplc="04090005" w:tentative="1">
+      <w:start w:val="1"/>
+      <w:numFmt w:val="bullet"/>
+      <w:lvlText w:val=""/>
+      <w:lvlJc w:val="left"/>
+      <w:pPr>
+        <w:ind w:left="4320" w:hanging="360"/>
+      </w:pPr>
+      <w:rPr>
+        <w:rFonts w:ascii="Wingdings" w:hAnsi="Wingdings" w:hint="default"/>
+      </w:rPr>
+    </w:lvl>
+    <w:lvl w:ilvl="6" w:tplc="04090001" w:tentative="1">
+      <w:start w:val="1"/>
+      <w:numFmt w:val="bullet"/>
+      <w:lvlText w:val=""/>
+      <w:lvlJc w:val="left"/>
+      <w:pPr>
+        <w:ind w:left="5040" w:hanging="360"/>
+      </w:pPr>
+      <w:rPr>
+        <w:rFonts w:ascii="Symbol" w:hAnsi="Symbol" w:hint="default"/>
+      </w:rPr>
+    </w:lvl>
+    <w:lvl w:ilvl="7" w:tplc="04090003" w:tentative="1">
+      <w:start w:val="1"/>
+      <w:numFmt w:val="bullet"/>
+      <w:lvlText w:val="o"/>
+      <w:lvlJc w:val="left"/>
+      <w:pPr>
+        <w:ind w:left="5760" w:hanging="360"/>
+      </w:pPr>
+      <w:rPr>
+        <w:rFonts w:ascii="Courier New" w:hAnsi="Courier New" w:cs="Courier New" w:hint="default"/>
+      </w:rPr>
+    </w:lvl>
+    <w:lvl w:ilvl="8" w:tplc="04090005" w:tentative="1">
+      <w:start w:val="1"/>
+      <w:numFmt w:val="bullet"/>
+      <w:lvlText w:val=""/>
+      <w:lvlJc w:val="left"/>
+      <w:pPr>
+        <w:ind w:left="6480" w:hanging="360"/>
+      </w:pPr>
+      <w:rPr>
+        <w:rFonts w:ascii="Wingdings" w:hAnsi="Wingdings" w:hint="default"/>
+      </w:rPr>
+    </w:lvl>
+  </w:abstractNum>
+  <w:abstractNum w:abstractNumId="6" w15:restartNumberingAfterBreak="0">
     <w:nsid w:val="338B283F"/>
     <w:multiLevelType w:val="multilevel"/>
     <w:tmpl w:val="72DCF50A"/>
@@ -1604,7 +3102,233 @@
       </w:rPr>
     </w:lvl>
   </w:abstractNum>
-  <w:abstractNum w:abstractNumId="5" w15:restartNumberingAfterBreak="0">
+  <w:abstractNum w:abstractNumId="7" w15:restartNumberingAfterBreak="0">
+    <w:nsid w:val="33D067ED"/>
+    <w:multiLevelType w:val="hybridMultilevel"/>
+    <w:tmpl w:val="8D6AAE56"/>
+    <w:lvl w:ilvl="0" w:tplc="730C27EC">
+      <w:start w:val="6"/>
+      <w:numFmt w:val="bullet"/>
+      <w:lvlText w:val="-"/>
+      <w:lvlJc w:val="left"/>
+      <w:pPr>
+        <w:ind w:left="720" w:hanging="360"/>
+      </w:pPr>
+      <w:rPr>
+        <w:rFonts w:ascii="Times New Roman" w:eastAsia="Calibri" w:hAnsi="Times New Roman" w:cs="Times New Roman" w:hint="default"/>
+      </w:rPr>
+    </w:lvl>
+    <w:lvl w:ilvl="1" w:tplc="04090003">
+      <w:start w:val="1"/>
+      <w:numFmt w:val="bullet"/>
+      <w:lvlText w:val="o"/>
+      <w:lvlJc w:val="left"/>
+      <w:pPr>
+        <w:ind w:left="1440" w:hanging="360"/>
+      </w:pPr>
+      <w:rPr>
+        <w:rFonts w:ascii="Courier New" w:hAnsi="Courier New" w:cs="Courier New" w:hint="default"/>
+      </w:rPr>
+    </w:lvl>
+    <w:lvl w:ilvl="2" w:tplc="04090005" w:tentative="1">
+      <w:start w:val="1"/>
+      <w:numFmt w:val="bullet"/>
+      <w:lvlText w:val=""/>
+      <w:lvlJc w:val="left"/>
+      <w:pPr>
+        <w:ind w:left="2160" w:hanging="360"/>
+      </w:pPr>
+      <w:rPr>
+        <w:rFonts w:ascii="Wingdings" w:hAnsi="Wingdings" w:hint="default"/>
+      </w:rPr>
+    </w:lvl>
+    <w:lvl w:ilvl="3" w:tplc="04090001" w:tentative="1">
+      <w:start w:val="1"/>
+      <w:numFmt w:val="bullet"/>
+      <w:lvlText w:val=""/>
+      <w:lvlJc w:val="left"/>
+      <w:pPr>
+        <w:ind w:left="2880" w:hanging="360"/>
+      </w:pPr>
+      <w:rPr>
+        <w:rFonts w:ascii="Symbol" w:hAnsi="Symbol" w:hint="default"/>
+      </w:rPr>
+    </w:lvl>
+    <w:lvl w:ilvl="4" w:tplc="04090003" w:tentative="1">
+      <w:start w:val="1"/>
+      <w:numFmt w:val="bullet"/>
+      <w:lvlText w:val="o"/>
+      <w:lvlJc w:val="left"/>
+      <w:pPr>
+        <w:ind w:left="3600" w:hanging="360"/>
+      </w:pPr>
+      <w:rPr>
+        <w:rFonts w:ascii="Courier New" w:hAnsi="Courier New" w:cs="Courier New" w:hint="default"/>
+      </w:rPr>
+    </w:lvl>
+    <w:lvl w:ilvl="5" w:tplc="04090005" w:tentative="1">
+      <w:start w:val="1"/>
+      <w:numFmt w:val="bullet"/>
+      <w:lvlText w:val=""/>
+      <w:lvlJc w:val="left"/>
+      <w:pPr>
+        <w:ind w:left="4320" w:hanging="360"/>
+      </w:pPr>
+      <w:rPr>
+        <w:rFonts w:ascii="Wingdings" w:hAnsi="Wingdings" w:hint="default"/>
+      </w:rPr>
+    </w:lvl>
+    <w:lvl w:ilvl="6" w:tplc="04090001" w:tentative="1">
+      <w:start w:val="1"/>
+      <w:numFmt w:val="bullet"/>
+      <w:lvlText w:val=""/>
+      <w:lvlJc w:val="left"/>
+      <w:pPr>
+        <w:ind w:left="5040" w:hanging="360"/>
+      </w:pPr>
+      <w:rPr>
+        <w:rFonts w:ascii="Symbol" w:hAnsi="Symbol" w:hint="default"/>
+      </w:rPr>
+    </w:lvl>
+    <w:lvl w:ilvl="7" w:tplc="04090003" w:tentative="1">
+      <w:start w:val="1"/>
+      <w:numFmt w:val="bullet"/>
+      <w:lvlText w:val="o"/>
+      <w:lvlJc w:val="left"/>
+      <w:pPr>
+        <w:ind w:left="5760" w:hanging="360"/>
+      </w:pPr>
+      <w:rPr>
+        <w:rFonts w:ascii="Courier New" w:hAnsi="Courier New" w:cs="Courier New" w:hint="default"/>
+      </w:rPr>
+    </w:lvl>
+    <w:lvl w:ilvl="8" w:tplc="04090005" w:tentative="1">
+      <w:start w:val="1"/>
+      <w:numFmt w:val="bullet"/>
+      <w:lvlText w:val=""/>
+      <w:lvlJc w:val="left"/>
+      <w:pPr>
+        <w:ind w:left="6480" w:hanging="360"/>
+      </w:pPr>
+      <w:rPr>
+        <w:rFonts w:ascii="Wingdings" w:hAnsi="Wingdings" w:hint="default"/>
+      </w:rPr>
+    </w:lvl>
+  </w:abstractNum>
+  <w:abstractNum w:abstractNumId="8" w15:restartNumberingAfterBreak="0">
+    <w:nsid w:val="408A414F"/>
+    <w:multiLevelType w:val="hybridMultilevel"/>
+    <w:tmpl w:val="879A8504"/>
+    <w:lvl w:ilvl="0" w:tplc="730C27EC">
+      <w:start w:val="6"/>
+      <w:numFmt w:val="bullet"/>
+      <w:lvlText w:val="-"/>
+      <w:lvlJc w:val="left"/>
+      <w:pPr>
+        <w:ind w:left="720" w:hanging="360"/>
+      </w:pPr>
+      <w:rPr>
+        <w:rFonts w:ascii="Times New Roman" w:eastAsia="Calibri" w:hAnsi="Times New Roman" w:cs="Times New Roman" w:hint="default"/>
+      </w:rPr>
+    </w:lvl>
+    <w:lvl w:ilvl="1" w:tplc="04090003">
+      <w:start w:val="1"/>
+      <w:numFmt w:val="bullet"/>
+      <w:lvlText w:val="o"/>
+      <w:lvlJc w:val="left"/>
+      <w:pPr>
+        <w:ind w:left="1440" w:hanging="360"/>
+      </w:pPr>
+      <w:rPr>
+        <w:rFonts w:ascii="Courier New" w:hAnsi="Courier New" w:cs="Courier New" w:hint="default"/>
+      </w:rPr>
+    </w:lvl>
+    <w:lvl w:ilvl="2" w:tplc="04090005" w:tentative="1">
+      <w:start w:val="1"/>
+      <w:numFmt w:val="bullet"/>
+      <w:lvlText w:val=""/>
+      <w:lvlJc w:val="left"/>
+      <w:pPr>
+        <w:ind w:left="2160" w:hanging="360"/>
+      </w:pPr>
+      <w:rPr>
+        <w:rFonts w:ascii="Wingdings" w:hAnsi="Wingdings" w:hint="default"/>
+      </w:rPr>
+    </w:lvl>
+    <w:lvl w:ilvl="3" w:tplc="04090001" w:tentative="1">
+      <w:start w:val="1"/>
+      <w:numFmt w:val="bullet"/>
+      <w:lvlText w:val=""/>
+      <w:lvlJc w:val="left"/>
+      <w:pPr>
+        <w:ind w:left="2880" w:hanging="360"/>
+      </w:pPr>
+      <w:rPr>
+        <w:rFonts w:ascii="Symbol" w:hAnsi="Symbol" w:hint="default"/>
+      </w:rPr>
+    </w:lvl>
+    <w:lvl w:ilvl="4" w:tplc="04090003" w:tentative="1">
+      <w:start w:val="1"/>
+      <w:numFmt w:val="bullet"/>
+      <w:lvlText w:val="o"/>
+      <w:lvlJc w:val="left"/>
+      <w:pPr>
+        <w:ind w:left="3600" w:hanging="360"/>
+      </w:pPr>
+      <w:rPr>
+        <w:rFonts w:ascii="Courier New" w:hAnsi="Courier New" w:cs="Courier New" w:hint="default"/>
+      </w:rPr>
+    </w:lvl>
+    <w:lvl w:ilvl="5" w:tplc="04090005" w:tentative="1">
+      <w:start w:val="1"/>
+      <w:numFmt w:val="bullet"/>
+      <w:lvlText w:val=""/>
+      <w:lvlJc w:val="left"/>
+      <w:pPr>
+        <w:ind w:left="4320" w:hanging="360"/>
+      </w:pPr>
+      <w:rPr>
+        <w:rFonts w:ascii="Wingdings" w:hAnsi="Wingdings" w:hint="default"/>
+      </w:rPr>
+    </w:lvl>
+    <w:lvl w:ilvl="6" w:tplc="04090001" w:tentative="1">
+      <w:start w:val="1"/>
+      <w:numFmt w:val="bullet"/>
+      <w:lvlText w:val=""/>
+      <w:lvlJc w:val="left"/>
+      <w:pPr>
+        <w:ind w:left="5040" w:hanging="360"/>
+      </w:pPr>
+      <w:rPr>
+        <w:rFonts w:ascii="Symbol" w:hAnsi="Symbol" w:hint="default"/>
+      </w:rPr>
+    </w:lvl>
+    <w:lvl w:ilvl="7" w:tplc="04090003" w:tentative="1">
+      <w:start w:val="1"/>
+      <w:numFmt w:val="bullet"/>
+      <w:lvlText w:val="o"/>
+      <w:lvlJc w:val="left"/>
+      <w:pPr>
+        <w:ind w:left="5760" w:hanging="360"/>
+      </w:pPr>
+      <w:rPr>
+        <w:rFonts w:ascii="Courier New" w:hAnsi="Courier New" w:cs="Courier New" w:hint="default"/>
+      </w:rPr>
+    </w:lvl>
+    <w:lvl w:ilvl="8" w:tplc="04090005" w:tentative="1">
+      <w:start w:val="1"/>
+      <w:numFmt w:val="bullet"/>
+      <w:lvlText w:val=""/>
+      <w:lvlJc w:val="left"/>
+      <w:pPr>
+        <w:ind w:left="6480" w:hanging="360"/>
+      </w:pPr>
+      <w:rPr>
+        <w:rFonts w:ascii="Wingdings" w:hAnsi="Wingdings" w:hint="default"/>
+      </w:rPr>
+    </w:lvl>
+  </w:abstractNum>
+  <w:abstractNum w:abstractNumId="9" w15:restartNumberingAfterBreak="0">
     <w:nsid w:val="41797FAB"/>
     <w:multiLevelType w:val="hybridMultilevel"/>
     <w:tmpl w:val="491E56C8"/>
@@ -1717,7 +3441,7 @@
       </w:rPr>
     </w:lvl>
   </w:abstractNum>
-  <w:abstractNum w:abstractNumId="6" w15:restartNumberingAfterBreak="0">
+  <w:abstractNum w:abstractNumId="10" w15:restartNumberingAfterBreak="0">
     <w:nsid w:val="420E6700"/>
     <w:multiLevelType w:val="multilevel"/>
     <w:tmpl w:val="60CAA00E"/>
@@ -1830,7 +3554,120 @@
       </w:rPr>
     </w:lvl>
   </w:abstractNum>
-  <w:abstractNum w:abstractNumId="7" w15:restartNumberingAfterBreak="0">
+  <w:abstractNum w:abstractNumId="11" w15:restartNumberingAfterBreak="0">
+    <w:nsid w:val="42D22E77"/>
+    <w:multiLevelType w:val="hybridMultilevel"/>
+    <w:tmpl w:val="915CDC76"/>
+    <w:lvl w:ilvl="0" w:tplc="730C27EC">
+      <w:start w:val="6"/>
+      <w:numFmt w:val="bullet"/>
+      <w:lvlText w:val="-"/>
+      <w:lvlJc w:val="left"/>
+      <w:pPr>
+        <w:ind w:left="720" w:hanging="360"/>
+      </w:pPr>
+      <w:rPr>
+        <w:rFonts w:ascii="Times New Roman" w:eastAsia="Calibri" w:hAnsi="Times New Roman" w:cs="Times New Roman" w:hint="default"/>
+      </w:rPr>
+    </w:lvl>
+    <w:lvl w:ilvl="1" w:tplc="04090003">
+      <w:start w:val="1"/>
+      <w:numFmt w:val="bullet"/>
+      <w:lvlText w:val="o"/>
+      <w:lvlJc w:val="left"/>
+      <w:pPr>
+        <w:ind w:left="1440" w:hanging="360"/>
+      </w:pPr>
+      <w:rPr>
+        <w:rFonts w:ascii="Courier New" w:hAnsi="Courier New" w:cs="Courier New" w:hint="default"/>
+      </w:rPr>
+    </w:lvl>
+    <w:lvl w:ilvl="2" w:tplc="04090005" w:tentative="1">
+      <w:start w:val="1"/>
+      <w:numFmt w:val="bullet"/>
+      <w:lvlText w:val=""/>
+      <w:lvlJc w:val="left"/>
+      <w:pPr>
+        <w:ind w:left="2160" w:hanging="360"/>
+      </w:pPr>
+      <w:rPr>
+        <w:rFonts w:ascii="Wingdings" w:hAnsi="Wingdings" w:hint="default"/>
+      </w:rPr>
+    </w:lvl>
+    <w:lvl w:ilvl="3" w:tplc="04090001" w:tentative="1">
+      <w:start w:val="1"/>
+      <w:numFmt w:val="bullet"/>
+      <w:lvlText w:val=""/>
+      <w:lvlJc w:val="left"/>
+      <w:pPr>
+        <w:ind w:left="2880" w:hanging="360"/>
+      </w:pPr>
+      <w:rPr>
+        <w:rFonts w:ascii="Symbol" w:hAnsi="Symbol" w:hint="default"/>
+      </w:rPr>
+    </w:lvl>
+    <w:lvl w:ilvl="4" w:tplc="04090003" w:tentative="1">
+      <w:start w:val="1"/>
+      <w:numFmt w:val="bullet"/>
+      <w:lvlText w:val="o"/>
+      <w:lvlJc w:val="left"/>
+      <w:pPr>
+        <w:ind w:left="3600" w:hanging="360"/>
+      </w:pPr>
+      <w:rPr>
+        <w:rFonts w:ascii="Courier New" w:hAnsi="Courier New" w:cs="Courier New" w:hint="default"/>
+      </w:rPr>
+    </w:lvl>
+    <w:lvl w:ilvl="5" w:tplc="04090005" w:tentative="1">
+      <w:start w:val="1"/>
+      <w:numFmt w:val="bullet"/>
+      <w:lvlText w:val=""/>
+      <w:lvlJc w:val="left"/>
+      <w:pPr>
+        <w:ind w:left="4320" w:hanging="360"/>
+      </w:pPr>
+      <w:rPr>
+        <w:rFonts w:ascii="Wingdings" w:hAnsi="Wingdings" w:hint="default"/>
+      </w:rPr>
+    </w:lvl>
+    <w:lvl w:ilvl="6" w:tplc="04090001" w:tentative="1">
+      <w:start w:val="1"/>
+      <w:numFmt w:val="bullet"/>
+      <w:lvlText w:val=""/>
+      <w:lvlJc w:val="left"/>
+      <w:pPr>
+        <w:ind w:left="5040" w:hanging="360"/>
+      </w:pPr>
+      <w:rPr>
+        <w:rFonts w:ascii="Symbol" w:hAnsi="Symbol" w:hint="default"/>
+      </w:rPr>
+    </w:lvl>
+    <w:lvl w:ilvl="7" w:tplc="04090003" w:tentative="1">
+      <w:start w:val="1"/>
+      <w:numFmt w:val="bullet"/>
+      <w:lvlText w:val="o"/>
+      <w:lvlJc w:val="left"/>
+      <w:pPr>
+        <w:ind w:left="5760" w:hanging="360"/>
+      </w:pPr>
+      <w:rPr>
+        <w:rFonts w:ascii="Courier New" w:hAnsi="Courier New" w:cs="Courier New" w:hint="default"/>
+      </w:rPr>
+    </w:lvl>
+    <w:lvl w:ilvl="8" w:tplc="04090005" w:tentative="1">
+      <w:start w:val="1"/>
+      <w:numFmt w:val="bullet"/>
+      <w:lvlText w:val=""/>
+      <w:lvlJc w:val="left"/>
+      <w:pPr>
+        <w:ind w:left="6480" w:hanging="360"/>
+      </w:pPr>
+      <w:rPr>
+        <w:rFonts w:ascii="Wingdings" w:hAnsi="Wingdings" w:hint="default"/>
+      </w:rPr>
+    </w:lvl>
+  </w:abstractNum>
+  <w:abstractNum w:abstractNumId="12" w15:restartNumberingAfterBreak="0">
     <w:nsid w:val="497B418F"/>
     <w:multiLevelType w:val="hybridMultilevel"/>
     <w:tmpl w:val="903CF716"/>
@@ -1943,7 +3780,7 @@
       </w:rPr>
     </w:lvl>
   </w:abstractNum>
-  <w:abstractNum w:abstractNumId="8" w15:restartNumberingAfterBreak="0">
+  <w:abstractNum w:abstractNumId="13" w15:restartNumberingAfterBreak="0">
     <w:nsid w:val="57F357EE"/>
     <w:multiLevelType w:val="hybridMultilevel"/>
     <w:tmpl w:val="2DCEB89C"/>
@@ -2056,7 +3893,7 @@
       </w:rPr>
     </w:lvl>
   </w:abstractNum>
-  <w:abstractNum w:abstractNumId="9" w15:restartNumberingAfterBreak="0">
+  <w:abstractNum w:abstractNumId="14" w15:restartNumberingAfterBreak="0">
     <w:nsid w:val="6061427A"/>
     <w:multiLevelType w:val="hybridMultilevel"/>
     <w:tmpl w:val="1CDA5EA4"/>
@@ -2169,7 +4006,120 @@
       </w:rPr>
     </w:lvl>
   </w:abstractNum>
-  <w:abstractNum w:abstractNumId="10" w15:restartNumberingAfterBreak="0">
+  <w:abstractNum w:abstractNumId="15" w15:restartNumberingAfterBreak="0">
+    <w:nsid w:val="6E8771A0"/>
+    <w:multiLevelType w:val="hybridMultilevel"/>
+    <w:tmpl w:val="94E82316"/>
+    <w:lvl w:ilvl="0" w:tplc="730C27EC">
+      <w:start w:val="6"/>
+      <w:numFmt w:val="bullet"/>
+      <w:lvlText w:val="-"/>
+      <w:lvlJc w:val="left"/>
+      <w:pPr>
+        <w:ind w:left="720" w:hanging="360"/>
+      </w:pPr>
+      <w:rPr>
+        <w:rFonts w:ascii="Times New Roman" w:eastAsia="Calibri" w:hAnsi="Times New Roman" w:cs="Times New Roman" w:hint="default"/>
+      </w:rPr>
+    </w:lvl>
+    <w:lvl w:ilvl="1" w:tplc="04090003">
+      <w:start w:val="1"/>
+      <w:numFmt w:val="bullet"/>
+      <w:lvlText w:val="o"/>
+      <w:lvlJc w:val="left"/>
+      <w:pPr>
+        <w:ind w:left="1440" w:hanging="360"/>
+      </w:pPr>
+      <w:rPr>
+        <w:rFonts w:ascii="Courier New" w:hAnsi="Courier New" w:cs="Courier New" w:hint="default"/>
+      </w:rPr>
+    </w:lvl>
+    <w:lvl w:ilvl="2" w:tplc="04090005" w:tentative="1">
+      <w:start w:val="1"/>
+      <w:numFmt w:val="bullet"/>
+      <w:lvlText w:val=""/>
+      <w:lvlJc w:val="left"/>
+      <w:pPr>
+        <w:ind w:left="2160" w:hanging="360"/>
+      </w:pPr>
+      <w:rPr>
+        <w:rFonts w:ascii="Wingdings" w:hAnsi="Wingdings" w:hint="default"/>
+      </w:rPr>
+    </w:lvl>
+    <w:lvl w:ilvl="3" w:tplc="04090001" w:tentative="1">
+      <w:start w:val="1"/>
+      <w:numFmt w:val="bullet"/>
+      <w:lvlText w:val=""/>
+      <w:lvlJc w:val="left"/>
+      <w:pPr>
+        <w:ind w:left="2880" w:hanging="360"/>
+      </w:pPr>
+      <w:rPr>
+        <w:rFonts w:ascii="Symbol" w:hAnsi="Symbol" w:hint="default"/>
+      </w:rPr>
+    </w:lvl>
+    <w:lvl w:ilvl="4" w:tplc="04090003" w:tentative="1">
+      <w:start w:val="1"/>
+      <w:numFmt w:val="bullet"/>
+      <w:lvlText w:val="o"/>
+      <w:lvlJc w:val="left"/>
+      <w:pPr>
+        <w:ind w:left="3600" w:hanging="360"/>
+      </w:pPr>
+      <w:rPr>
+        <w:rFonts w:ascii="Courier New" w:hAnsi="Courier New" w:cs="Courier New" w:hint="default"/>
+      </w:rPr>
+    </w:lvl>
+    <w:lvl w:ilvl="5" w:tplc="04090005" w:tentative="1">
+      <w:start w:val="1"/>
+      <w:numFmt w:val="bullet"/>
+      <w:lvlText w:val=""/>
+      <w:lvlJc w:val="left"/>
+      <w:pPr>
+        <w:ind w:left="4320" w:hanging="360"/>
+      </w:pPr>
+      <w:rPr>
+        <w:rFonts w:ascii="Wingdings" w:hAnsi="Wingdings" w:hint="default"/>
+      </w:rPr>
+    </w:lvl>
+    <w:lvl w:ilvl="6" w:tplc="04090001" w:tentative="1">
+      <w:start w:val="1"/>
+      <w:numFmt w:val="bullet"/>
+      <w:lvlText w:val=""/>
+      <w:lvlJc w:val="left"/>
+      <w:pPr>
+        <w:ind w:left="5040" w:hanging="360"/>
+      </w:pPr>
+      <w:rPr>
+        <w:rFonts w:ascii="Symbol" w:hAnsi="Symbol" w:hint="default"/>
+      </w:rPr>
+    </w:lvl>
+    <w:lvl w:ilvl="7" w:tplc="04090003" w:tentative="1">
+      <w:start w:val="1"/>
+      <w:numFmt w:val="bullet"/>
+      <w:lvlText w:val="o"/>
+      <w:lvlJc w:val="left"/>
+      <w:pPr>
+        <w:ind w:left="5760" w:hanging="360"/>
+      </w:pPr>
+      <w:rPr>
+        <w:rFonts w:ascii="Courier New" w:hAnsi="Courier New" w:cs="Courier New" w:hint="default"/>
+      </w:rPr>
+    </w:lvl>
+    <w:lvl w:ilvl="8" w:tplc="04090005" w:tentative="1">
+      <w:start w:val="1"/>
+      <w:numFmt w:val="bullet"/>
+      <w:lvlText w:val=""/>
+      <w:lvlJc w:val="left"/>
+      <w:pPr>
+        <w:ind w:left="6480" w:hanging="360"/>
+      </w:pPr>
+      <w:rPr>
+        <w:rFonts w:ascii="Wingdings" w:hAnsi="Wingdings" w:hint="default"/>
+      </w:rPr>
+    </w:lvl>
+  </w:abstractNum>
+  <w:abstractNum w:abstractNumId="16" w15:restartNumberingAfterBreak="0">
     <w:nsid w:val="6F8B05D8"/>
     <w:multiLevelType w:val="multilevel"/>
     <w:tmpl w:val="E408945E"/>
@@ -2282,7 +4232,7 @@
       </w:rPr>
     </w:lvl>
   </w:abstractNum>
-  <w:abstractNum w:abstractNumId="11" w15:restartNumberingAfterBreak="0">
+  <w:abstractNum w:abstractNumId="17" w15:restartNumberingAfterBreak="0">
     <w:nsid w:val="7C837653"/>
     <w:multiLevelType w:val="hybridMultilevel"/>
     <w:tmpl w:val="2D4C3056"/>
@@ -2395,7 +4345,7 @@
       </w:rPr>
     </w:lvl>
   </w:abstractNum>
-  <w:abstractNum w:abstractNumId="12" w15:restartNumberingAfterBreak="0">
+  <w:abstractNum w:abstractNumId="18" w15:restartNumberingAfterBreak="0">
     <w:nsid w:val="7E891AF1"/>
     <w:multiLevelType w:val="hybridMultilevel"/>
     <w:tmpl w:val="A86E365C"/>
@@ -2508,7 +4458,7 @@
       </w:rPr>
     </w:lvl>
   </w:abstractNum>
-  <w:abstractNum w:abstractNumId="13" w15:restartNumberingAfterBreak="0">
+  <w:abstractNum w:abstractNumId="19" w15:restartNumberingAfterBreak="0">
     <w:nsid w:val="7F982E0D"/>
     <w:multiLevelType w:val="hybridMultilevel"/>
     <w:tmpl w:val="A642D762"/>
@@ -2621,7 +4571,7 @@
       </w:rPr>
     </w:lvl>
   </w:abstractNum>
-  <w:abstractNum w:abstractNumId="14" w15:restartNumberingAfterBreak="0">
+  <w:abstractNum w:abstractNumId="20" w15:restartNumberingAfterBreak="0">
     <w:nsid w:val="7FB21FD4"/>
     <w:multiLevelType w:val="hybridMultilevel"/>
     <w:tmpl w:val="DC6E019C"/>
@@ -2735,49 +4685,67 @@
     </w:lvl>
   </w:abstractNum>
   <w:num w:numId="1">
+    <w:abstractNumId w:val="6"/>
+  </w:num>
+  <w:num w:numId="2">
+    <w:abstractNumId w:val="10"/>
+  </w:num>
+  <w:num w:numId="3">
+    <w:abstractNumId w:val="12"/>
+  </w:num>
+  <w:num w:numId="4">
+    <w:abstractNumId w:val="20"/>
+  </w:num>
+  <w:num w:numId="5">
+    <w:abstractNumId w:val="14"/>
+  </w:num>
+  <w:num w:numId="6">
+    <w:abstractNumId w:val="9"/>
+  </w:num>
+  <w:num w:numId="7">
     <w:abstractNumId w:val="4"/>
   </w:num>
-  <w:num w:numId="2">
-    <w:abstractNumId w:val="6"/>
+  <w:num w:numId="8">
+    <w:abstractNumId w:val="18"/>
   </w:num>
-  <w:num w:numId="3">
-    <w:abstractNumId w:val="7"/>
-  </w:num>
-  <w:num w:numId="4">
-    <w:abstractNumId w:val="14"/>
-  </w:num>
-  <w:num w:numId="5">
-    <w:abstractNumId w:val="9"/>
-  </w:num>
-  <w:num w:numId="6">
-    <w:abstractNumId w:val="5"/>
-  </w:num>
-  <w:num w:numId="7">
+  <w:num w:numId="9">
     <w:abstractNumId w:val="3"/>
   </w:num>
-  <w:num w:numId="8">
-    <w:abstractNumId w:val="12"/>
-  </w:num>
-  <w:num w:numId="9">
-    <w:abstractNumId w:val="2"/>
-  </w:num>
   <w:num w:numId="10">
-    <w:abstractNumId w:val="11"/>
+    <w:abstractNumId w:val="17"/>
   </w:num>
   <w:num w:numId="11">
-    <w:abstractNumId w:val="8"/>
+    <w:abstractNumId w:val="13"/>
   </w:num>
   <w:num w:numId="12">
     <w:abstractNumId w:val="0"/>
   </w:num>
   <w:num w:numId="13">
-    <w:abstractNumId w:val="13"/>
+    <w:abstractNumId w:val="19"/>
   </w:num>
   <w:num w:numId="14">
-    <w:abstractNumId w:val="10"/>
+    <w:abstractNumId w:val="16"/>
   </w:num>
   <w:num w:numId="15">
     <w:abstractNumId w:val="1"/>
+  </w:num>
+  <w:num w:numId="16">
+    <w:abstractNumId w:val="15"/>
+  </w:num>
+  <w:num w:numId="17">
+    <w:abstractNumId w:val="7"/>
+  </w:num>
+  <w:num w:numId="18">
+    <w:abstractNumId w:val="2"/>
+  </w:num>
+  <w:num w:numId="19">
+    <w:abstractNumId w:val="5"/>
+  </w:num>
+  <w:num w:numId="20">
+    <w:abstractNumId w:val="8"/>
+  </w:num>
+  <w:num w:numId="21">
+    <w:abstractNumId w:val="11"/>
   </w:num>
 </w:numbering>
 </file>
@@ -3270,6 +5238,7 @@
   <w:style w:type="character" w:default="1" w:styleId="DefaultParagraphFont">
     <w:name w:val="Default Paragraph Font"/>
     <w:uiPriority w:val="1"/>
+    <w:semiHidden/>
     <w:unhideWhenUsed/>
   </w:style>
   <w:style w:type="table" w:default="1" w:styleId="TableNormal">
@@ -3367,6 +5336,50 @@
       <w:color w:val="2E74B5" w:themeColor="accent1" w:themeShade="BF"/>
       <w:sz w:val="30"/>
     </w:rPr>
+  </w:style>
+  <w:style w:type="paragraph" w:styleId="Header">
+    <w:name w:val="header"/>
+    <w:basedOn w:val="Normal"/>
+    <w:link w:val="HeaderChar"/>
+    <w:uiPriority w:val="99"/>
+    <w:unhideWhenUsed/>
+    <w:rsid w:val="00971B76"/>
+    <w:pPr>
+      <w:tabs>
+        <w:tab w:val="center" w:pos="4680"/>
+        <w:tab w:val="right" w:pos="9360"/>
+      </w:tabs>
+      <w:spacing w:after="0" w:line="240" w:lineRule="auto"/>
+    </w:pPr>
+  </w:style>
+  <w:style w:type="character" w:customStyle="1" w:styleId="HeaderChar">
+    <w:name w:val="Header Char"/>
+    <w:basedOn w:val="DefaultParagraphFont"/>
+    <w:link w:val="Header"/>
+    <w:uiPriority w:val="99"/>
+    <w:rsid w:val="00971B76"/>
+  </w:style>
+  <w:style w:type="paragraph" w:styleId="Footer">
+    <w:name w:val="footer"/>
+    <w:basedOn w:val="Normal"/>
+    <w:link w:val="FooterChar"/>
+    <w:uiPriority w:val="99"/>
+    <w:unhideWhenUsed/>
+    <w:rsid w:val="00971B76"/>
+    <w:pPr>
+      <w:tabs>
+        <w:tab w:val="center" w:pos="4680"/>
+        <w:tab w:val="right" w:pos="9360"/>
+      </w:tabs>
+      <w:spacing w:after="0" w:line="240" w:lineRule="auto"/>
+    </w:pPr>
+  </w:style>
+  <w:style w:type="character" w:customStyle="1" w:styleId="FooterChar">
+    <w:name w:val="Footer Char"/>
+    <w:basedOn w:val="DefaultParagraphFont"/>
+    <w:link w:val="Footer"/>
+    <w:uiPriority w:val="99"/>
+    <w:rsid w:val="00971B76"/>
   </w:style>
 </w:styles>
 </file>
@@ -3637,7 +5650,7 @@
 </file>
 
 <file path=customXml/itemProps1.xml><?xml version="1.0" encoding="utf-8"?>
-<ds:datastoreItem xmlns:ds="http://schemas.openxmlformats.org/officeDocument/2006/customXml" ds:itemID="{7411CD49-700F-4BFD-BBB3-800B215CE379}">
+<ds:datastoreItem xmlns:ds="http://schemas.openxmlformats.org/officeDocument/2006/customXml" ds:itemID="{4568947D-6D61-494B-95BB-BB9F6623EC80}">
   <ds:schemaRefs>
     <ds:schemaRef ds:uri="http://schemas.openxmlformats.org/officeDocument/2006/bibliography"/>
   </ds:schemaRefs>

</xml_diff>